<commit_message>
Add the weekly dbarc content
</commit_message>
<xml_diff>
--- a/Module/dbarc/00_Moduldokumentation.docx
+++ b/Module/dbarc/00_Moduldokumentation.docx
@@ -146,7 +146,23 @@
                                     <w:sz w:val="40"/>
                                     <w:szCs w:val="40"/>
                                   </w:rPr>
-                                  <w:t>rchitektur für Fortgeschrittene (dbarc)</w:t>
+                                  <w:t>rchitektur für Fortgeschrittene (</w:t>
+                                </w:r>
+                                <w:proofErr w:type="spellStart"/>
+                                <w:r>
+                                  <w:rPr>
+                                    <w:sz w:val="40"/>
+                                    <w:szCs w:val="40"/>
+                                  </w:rPr>
+                                  <w:t>dbarc</w:t>
+                                </w:r>
+                                <w:proofErr w:type="spellEnd"/>
+                                <w:r>
+                                  <w:rPr>
+                                    <w:sz w:val="40"/>
+                                    <w:szCs w:val="40"/>
+                                  </w:rPr>
+                                  <w:t>)</w:t>
                                 </w:r>
                               </w:p>
                               <w:p>
@@ -258,7 +274,23 @@
                               <w:sz w:val="40"/>
                               <w:szCs w:val="40"/>
                             </w:rPr>
-                            <w:t>rchitektur für Fortgeschrittene (dbarc)</w:t>
+                            <w:t>rchitektur für Fortgeschrittene (</w:t>
+                          </w:r>
+                          <w:proofErr w:type="spellStart"/>
+                          <w:r>
+                            <w:rPr>
+                              <w:sz w:val="40"/>
+                              <w:szCs w:val="40"/>
+                            </w:rPr>
+                            <w:t>dbarc</w:t>
+                          </w:r>
+                          <w:proofErr w:type="spellEnd"/>
+                          <w:r>
+                            <w:rPr>
+                              <w:sz w:val="40"/>
+                              <w:szCs w:val="40"/>
+                            </w:rPr>
+                            <w:t>)</w:t>
                           </w:r>
                         </w:p>
                         <w:p>
@@ -517,7 +549,7 @@
             <w:rPr>
               <w:rFonts w:eastAsiaTheme="minorEastAsia"/>
               <w:noProof/>
-              <w:lang w:eastAsia="de-CH"/>
+              <w:lang w:val="en-CH" w:eastAsia="en-CH"/>
             </w:rPr>
           </w:pPr>
           <w:r>
@@ -529,7 +561,7 @@
           <w:r>
             <w:fldChar w:fldCharType="separate"/>
           </w:r>
-          <w:hyperlink w:anchor="_Toc506747301" w:history="1">
+          <w:hyperlink w:anchor="_Toc506835436" w:history="1">
             <w:r>
               <w:rPr>
                 <w:rStyle w:val="Hyperlink"/>
@@ -541,7 +573,7 @@
               <w:rPr>
                 <w:rFonts w:eastAsiaTheme="minorEastAsia"/>
                 <w:noProof/>
-                <w:lang w:eastAsia="de-CH"/>
+                <w:lang w:val="en-CH" w:eastAsia="en-CH"/>
               </w:rPr>
               <w:tab/>
             </w:r>
@@ -571,7 +603,7 @@
                 <w:noProof/>
                 <w:webHidden/>
               </w:rPr>
-              <w:instrText xml:space="preserve"> PAGEREF _Toc506747301 \h </w:instrText>
+              <w:instrText xml:space="preserve"> PAGEREF _Toc506835436 \h </w:instrText>
             </w:r>
             <w:r>
               <w:rPr>
@@ -591,7 +623,7 @@
                 <w:noProof/>
                 <w:webHidden/>
               </w:rPr>
-              <w:t>2</w:t>
+              <w:t>3</w:t>
             </w:r>
             <w:r>
               <w:rPr>
@@ -612,10 +644,10 @@
             <w:rPr>
               <w:rFonts w:eastAsiaTheme="minorEastAsia"/>
               <w:noProof/>
-              <w:lang w:eastAsia="de-CH"/>
+              <w:lang w:val="en-CH" w:eastAsia="en-CH"/>
             </w:rPr>
           </w:pPr>
-          <w:hyperlink w:anchor="_Toc506747302" w:history="1">
+          <w:hyperlink w:anchor="_Toc506835437" w:history="1">
             <w:r>
               <w:rPr>
                 <w:rStyle w:val="Hyperlink"/>
@@ -627,7 +659,7 @@
               <w:rPr>
                 <w:rFonts w:eastAsiaTheme="minorEastAsia"/>
                 <w:noProof/>
-                <w:lang w:eastAsia="de-CH"/>
+                <w:lang w:val="en-CH" w:eastAsia="en-CH"/>
               </w:rPr>
               <w:tab/>
             </w:r>
@@ -657,7 +689,7 @@
                 <w:noProof/>
                 <w:webHidden/>
               </w:rPr>
-              <w:instrText xml:space="preserve"> PAGEREF _Toc506747302 \h </w:instrText>
+              <w:instrText xml:space="preserve"> PAGEREF _Toc506835437 \h </w:instrText>
             </w:r>
             <w:r>
               <w:rPr>
@@ -677,7 +709,7 @@
                 <w:noProof/>
                 <w:webHidden/>
               </w:rPr>
-              <w:t>2</w:t>
+              <w:t>3</w:t>
             </w:r>
             <w:r>
               <w:rPr>
@@ -698,10 +730,10 @@
             <w:rPr>
               <w:rFonts w:eastAsiaTheme="minorEastAsia"/>
               <w:noProof/>
-              <w:lang w:eastAsia="de-CH"/>
+              <w:lang w:val="en-CH" w:eastAsia="en-CH"/>
             </w:rPr>
           </w:pPr>
-          <w:hyperlink w:anchor="_Toc506747303" w:history="1">
+          <w:hyperlink w:anchor="_Toc506835438" w:history="1">
             <w:r>
               <w:rPr>
                 <w:rStyle w:val="Hyperlink"/>
@@ -713,7 +745,7 @@
               <w:rPr>
                 <w:rFonts w:eastAsiaTheme="minorEastAsia"/>
                 <w:noProof/>
-                <w:lang w:eastAsia="de-CH"/>
+                <w:lang w:val="en-CH" w:eastAsia="en-CH"/>
               </w:rPr>
               <w:tab/>
             </w:r>
@@ -743,7 +775,7 @@
                 <w:noProof/>
                 <w:webHidden/>
               </w:rPr>
-              <w:instrText xml:space="preserve"> PAGEREF _Toc506747303 \h </w:instrText>
+              <w:instrText xml:space="preserve"> PAGEREF _Toc506835438 \h </w:instrText>
             </w:r>
             <w:r>
               <w:rPr>
@@ -763,7 +795,7 @@
                 <w:noProof/>
                 <w:webHidden/>
               </w:rPr>
-              <w:t>2</w:t>
+              <w:t>3</w:t>
             </w:r>
             <w:r>
               <w:rPr>
@@ -784,10 +816,10 @@
             <w:rPr>
               <w:rFonts w:eastAsiaTheme="minorEastAsia"/>
               <w:noProof/>
-              <w:lang w:eastAsia="de-CH"/>
+              <w:lang w:val="en-CH" w:eastAsia="en-CH"/>
             </w:rPr>
           </w:pPr>
-          <w:hyperlink w:anchor="_Toc506747304" w:history="1">
+          <w:hyperlink w:anchor="_Toc506835439" w:history="1">
             <w:r>
               <w:rPr>
                 <w:rStyle w:val="Hyperlink"/>
@@ -799,7 +831,7 @@
               <w:rPr>
                 <w:rFonts w:eastAsiaTheme="minorEastAsia"/>
                 <w:noProof/>
-                <w:lang w:eastAsia="de-CH"/>
+                <w:lang w:val="en-CH" w:eastAsia="en-CH"/>
               </w:rPr>
               <w:tab/>
             </w:r>
@@ -829,7 +861,7 @@
                 <w:noProof/>
                 <w:webHidden/>
               </w:rPr>
-              <w:instrText xml:space="preserve"> PAGEREF _Toc506747304 \h </w:instrText>
+              <w:instrText xml:space="preserve"> PAGEREF _Toc506835439 \h </w:instrText>
             </w:r>
             <w:r>
               <w:rPr>
@@ -849,7 +881,7 @@
                 <w:noProof/>
                 <w:webHidden/>
               </w:rPr>
-              <w:t>2</w:t>
+              <w:t>3</w:t>
             </w:r>
             <w:r>
               <w:rPr>
@@ -866,10 +898,10 @@
             <w:rPr>
               <w:rFonts w:eastAsiaTheme="minorEastAsia"/>
               <w:noProof/>
-              <w:lang w:eastAsia="de-CH"/>
+              <w:lang w:val="en-CH" w:eastAsia="en-CH"/>
             </w:rPr>
           </w:pPr>
-          <w:hyperlink w:anchor="_Toc506747305" w:history="1">
+          <w:hyperlink w:anchor="_Toc506835440" w:history="1">
             <w:r>
               <w:rPr>
                 <w:rStyle w:val="Hyperlink"/>
@@ -881,7 +913,7 @@
               <w:rPr>
                 <w:rFonts w:eastAsiaTheme="minorEastAsia"/>
                 <w:noProof/>
-                <w:lang w:eastAsia="de-CH"/>
+                <w:lang w:val="en-CH" w:eastAsia="en-CH"/>
               </w:rPr>
               <w:tab/>
             </w:r>
@@ -911,7 +943,7 @@
                 <w:noProof/>
                 <w:webHidden/>
               </w:rPr>
-              <w:instrText xml:space="preserve"> PAGEREF _Toc506747305 \h </w:instrText>
+              <w:instrText xml:space="preserve"> PAGEREF _Toc506835440 \h </w:instrText>
             </w:r>
             <w:r>
               <w:rPr>
@@ -931,7 +963,2587 @@
                 <w:noProof/>
                 <w:webHidden/>
               </w:rPr>
+              <w:t>4</w:t>
+            </w:r>
+            <w:r>
+              <w:rPr>
+                <w:noProof/>
+                <w:webHidden/>
+              </w:rPr>
+              <w:fldChar w:fldCharType="end"/>
+            </w:r>
+          </w:hyperlink>
+        </w:p>
+        <w:p>
+          <w:pPr>
+            <w:pStyle w:val="TOC2"/>
+            <w:tabs>
+              <w:tab w:val="left" w:pos="880"/>
+              <w:tab w:val="right" w:leader="dot" w:pos="9062"/>
+            </w:tabs>
+            <w:rPr>
+              <w:rFonts w:eastAsiaTheme="minorEastAsia"/>
+              <w:noProof/>
+              <w:lang w:val="en-CH" w:eastAsia="en-CH"/>
+            </w:rPr>
+          </w:pPr>
+          <w:hyperlink w:anchor="_Toc506835441" w:history="1">
+            <w:r>
+              <w:rPr>
+                <w:rStyle w:val="Hyperlink"/>
+                <w:noProof/>
+              </w:rPr>
+              <w:t>2.1</w:t>
+            </w:r>
+            <w:r>
+              <w:rPr>
+                <w:rFonts w:eastAsiaTheme="minorEastAsia"/>
+                <w:noProof/>
+                <w:lang w:val="en-CH" w:eastAsia="en-CH"/>
+              </w:rPr>
+              <w:tab/>
+            </w:r>
+            <w:r>
+              <w:rPr>
+                <w:rStyle w:val="Hyperlink"/>
+                <w:noProof/>
+              </w:rPr>
+              <w:t>Organisation</w:t>
+            </w:r>
+            <w:r>
+              <w:rPr>
+                <w:noProof/>
+                <w:webHidden/>
+              </w:rPr>
+              <w:tab/>
+            </w:r>
+            <w:r>
+              <w:rPr>
+                <w:noProof/>
+                <w:webHidden/>
+              </w:rPr>
+              <w:fldChar w:fldCharType="begin"/>
+            </w:r>
+            <w:r>
+              <w:rPr>
+                <w:noProof/>
+                <w:webHidden/>
+              </w:rPr>
+              <w:instrText xml:space="preserve"> PAGEREF _Toc506835441 \h </w:instrText>
+            </w:r>
+            <w:r>
+              <w:rPr>
+                <w:noProof/>
+                <w:webHidden/>
+              </w:rPr>
+            </w:r>
+            <w:r>
+              <w:rPr>
+                <w:noProof/>
+                <w:webHidden/>
+              </w:rPr>
+              <w:fldChar w:fldCharType="separate"/>
+            </w:r>
+            <w:r>
+              <w:rPr>
+                <w:noProof/>
+                <w:webHidden/>
+              </w:rPr>
+              <w:t>4</w:t>
+            </w:r>
+            <w:r>
+              <w:rPr>
+                <w:noProof/>
+                <w:webHidden/>
+              </w:rPr>
+              <w:fldChar w:fldCharType="end"/>
+            </w:r>
+          </w:hyperlink>
+        </w:p>
+        <w:p>
+          <w:pPr>
+            <w:pStyle w:val="TOC3"/>
+            <w:tabs>
+              <w:tab w:val="left" w:pos="1320"/>
+              <w:tab w:val="right" w:leader="dot" w:pos="9062"/>
+            </w:tabs>
+            <w:rPr>
+              <w:rFonts w:eastAsiaTheme="minorEastAsia"/>
+              <w:noProof/>
+              <w:lang w:val="en-CH" w:eastAsia="en-CH"/>
+            </w:rPr>
+          </w:pPr>
+          <w:hyperlink w:anchor="_Toc506835442" w:history="1">
+            <w:r>
+              <w:rPr>
+                <w:rStyle w:val="Hyperlink"/>
+                <w:noProof/>
+              </w:rPr>
+              <w:t>2.1.1</w:t>
+            </w:r>
+            <w:r>
+              <w:rPr>
+                <w:rFonts w:eastAsiaTheme="minorEastAsia"/>
+                <w:noProof/>
+                <w:lang w:val="en-CH" w:eastAsia="en-CH"/>
+              </w:rPr>
+              <w:tab/>
+            </w:r>
+            <w:r>
+              <w:rPr>
+                <w:rStyle w:val="Hyperlink"/>
+                <w:noProof/>
+              </w:rPr>
+              <w:t>Lernziele des Moduls</w:t>
+            </w:r>
+            <w:r>
+              <w:rPr>
+                <w:noProof/>
+                <w:webHidden/>
+              </w:rPr>
+              <w:tab/>
+            </w:r>
+            <w:r>
+              <w:rPr>
+                <w:noProof/>
+                <w:webHidden/>
+              </w:rPr>
+              <w:fldChar w:fldCharType="begin"/>
+            </w:r>
+            <w:r>
+              <w:rPr>
+                <w:noProof/>
+                <w:webHidden/>
+              </w:rPr>
+              <w:instrText xml:space="preserve"> PAGEREF _Toc506835442 \h </w:instrText>
+            </w:r>
+            <w:r>
+              <w:rPr>
+                <w:noProof/>
+                <w:webHidden/>
+              </w:rPr>
+            </w:r>
+            <w:r>
+              <w:rPr>
+                <w:noProof/>
+                <w:webHidden/>
+              </w:rPr>
+              <w:fldChar w:fldCharType="separate"/>
+            </w:r>
+            <w:r>
+              <w:rPr>
+                <w:noProof/>
+                <w:webHidden/>
+              </w:rPr>
+              <w:t>4</w:t>
+            </w:r>
+            <w:r>
+              <w:rPr>
+                <w:noProof/>
+                <w:webHidden/>
+              </w:rPr>
+              <w:fldChar w:fldCharType="end"/>
+            </w:r>
+          </w:hyperlink>
+        </w:p>
+        <w:p>
+          <w:pPr>
+            <w:pStyle w:val="TOC3"/>
+            <w:tabs>
+              <w:tab w:val="left" w:pos="1320"/>
+              <w:tab w:val="right" w:leader="dot" w:pos="9062"/>
+            </w:tabs>
+            <w:rPr>
+              <w:rFonts w:eastAsiaTheme="minorEastAsia"/>
+              <w:noProof/>
+              <w:lang w:val="en-CH" w:eastAsia="en-CH"/>
+            </w:rPr>
+          </w:pPr>
+          <w:hyperlink w:anchor="_Toc506835443" w:history="1">
+            <w:r>
+              <w:rPr>
+                <w:rStyle w:val="Hyperlink"/>
+                <w:noProof/>
+              </w:rPr>
+              <w:t>2.1.2</w:t>
+            </w:r>
+            <w:r>
+              <w:rPr>
+                <w:rFonts w:eastAsiaTheme="minorEastAsia"/>
+                <w:noProof/>
+                <w:lang w:val="en-CH" w:eastAsia="en-CH"/>
+              </w:rPr>
+              <w:tab/>
+            </w:r>
+            <w:r>
+              <w:rPr>
+                <w:rStyle w:val="Hyperlink"/>
+                <w:noProof/>
+              </w:rPr>
+              <w:t>Lerninhalt des Moduls</w:t>
+            </w:r>
+            <w:r>
+              <w:rPr>
+                <w:noProof/>
+                <w:webHidden/>
+              </w:rPr>
+              <w:tab/>
+            </w:r>
+            <w:r>
+              <w:rPr>
+                <w:noProof/>
+                <w:webHidden/>
+              </w:rPr>
+              <w:fldChar w:fldCharType="begin"/>
+            </w:r>
+            <w:r>
+              <w:rPr>
+                <w:noProof/>
+                <w:webHidden/>
+              </w:rPr>
+              <w:instrText xml:space="preserve"> PAGEREF _Toc506835443 \h </w:instrText>
+            </w:r>
+            <w:r>
+              <w:rPr>
+                <w:noProof/>
+                <w:webHidden/>
+              </w:rPr>
+            </w:r>
+            <w:r>
+              <w:rPr>
+                <w:noProof/>
+                <w:webHidden/>
+              </w:rPr>
+              <w:fldChar w:fldCharType="separate"/>
+            </w:r>
+            <w:r>
+              <w:rPr>
+                <w:noProof/>
+                <w:webHidden/>
+              </w:rPr>
+              <w:t>4</w:t>
+            </w:r>
+            <w:r>
+              <w:rPr>
+                <w:noProof/>
+                <w:webHidden/>
+              </w:rPr>
+              <w:fldChar w:fldCharType="end"/>
+            </w:r>
+          </w:hyperlink>
+        </w:p>
+        <w:p>
+          <w:pPr>
+            <w:pStyle w:val="TOC3"/>
+            <w:tabs>
+              <w:tab w:val="left" w:pos="1320"/>
+              <w:tab w:val="right" w:leader="dot" w:pos="9062"/>
+            </w:tabs>
+            <w:rPr>
+              <w:rFonts w:eastAsiaTheme="minorEastAsia"/>
+              <w:noProof/>
+              <w:lang w:val="en-CH" w:eastAsia="en-CH"/>
+            </w:rPr>
+          </w:pPr>
+          <w:hyperlink w:anchor="_Toc506835444" w:history="1">
+            <w:r>
+              <w:rPr>
+                <w:rStyle w:val="Hyperlink"/>
+                <w:noProof/>
+              </w:rPr>
+              <w:t>2.1.3</w:t>
+            </w:r>
+            <w:r>
+              <w:rPr>
+                <w:rFonts w:eastAsiaTheme="minorEastAsia"/>
+                <w:noProof/>
+                <w:lang w:val="en-CH" w:eastAsia="en-CH"/>
+              </w:rPr>
+              <w:tab/>
+            </w:r>
+            <w:r>
+              <w:rPr>
+                <w:rStyle w:val="Hyperlink"/>
+                <w:noProof/>
+              </w:rPr>
+              <w:t>Methodik</w:t>
+            </w:r>
+            <w:r>
+              <w:rPr>
+                <w:noProof/>
+                <w:webHidden/>
+              </w:rPr>
+              <w:tab/>
+            </w:r>
+            <w:r>
+              <w:rPr>
+                <w:noProof/>
+                <w:webHidden/>
+              </w:rPr>
+              <w:fldChar w:fldCharType="begin"/>
+            </w:r>
+            <w:r>
+              <w:rPr>
+                <w:noProof/>
+                <w:webHidden/>
+              </w:rPr>
+              <w:instrText xml:space="preserve"> PAGEREF _Toc506835444 \h </w:instrText>
+            </w:r>
+            <w:r>
+              <w:rPr>
+                <w:noProof/>
+                <w:webHidden/>
+              </w:rPr>
+            </w:r>
+            <w:r>
+              <w:rPr>
+                <w:noProof/>
+                <w:webHidden/>
+              </w:rPr>
+              <w:fldChar w:fldCharType="separate"/>
+            </w:r>
+            <w:r>
+              <w:rPr>
+                <w:noProof/>
+                <w:webHidden/>
+              </w:rPr>
+              <w:t>5</w:t>
+            </w:r>
+            <w:r>
+              <w:rPr>
+                <w:noProof/>
+                <w:webHidden/>
+              </w:rPr>
+              <w:fldChar w:fldCharType="end"/>
+            </w:r>
+          </w:hyperlink>
+        </w:p>
+        <w:p>
+          <w:pPr>
+            <w:pStyle w:val="TOC3"/>
+            <w:tabs>
+              <w:tab w:val="left" w:pos="1320"/>
+              <w:tab w:val="right" w:leader="dot" w:pos="9062"/>
+            </w:tabs>
+            <w:rPr>
+              <w:rFonts w:eastAsiaTheme="minorEastAsia"/>
+              <w:noProof/>
+              <w:lang w:val="en-CH" w:eastAsia="en-CH"/>
+            </w:rPr>
+          </w:pPr>
+          <w:hyperlink w:anchor="_Toc506835445" w:history="1">
+            <w:r>
+              <w:rPr>
+                <w:rStyle w:val="Hyperlink"/>
+                <w:noProof/>
+              </w:rPr>
+              <w:t>2.1.4</w:t>
+            </w:r>
+            <w:r>
+              <w:rPr>
+                <w:rFonts w:eastAsiaTheme="minorEastAsia"/>
+                <w:noProof/>
+                <w:lang w:val="en-CH" w:eastAsia="en-CH"/>
+              </w:rPr>
+              <w:tab/>
+            </w:r>
+            <w:r>
+              <w:rPr>
+                <w:rStyle w:val="Hyperlink"/>
+                <w:noProof/>
+              </w:rPr>
+              <w:t>Assessment</w:t>
+            </w:r>
+            <w:r>
+              <w:rPr>
+                <w:noProof/>
+                <w:webHidden/>
+              </w:rPr>
+              <w:tab/>
+            </w:r>
+            <w:r>
+              <w:rPr>
+                <w:noProof/>
+                <w:webHidden/>
+              </w:rPr>
+              <w:fldChar w:fldCharType="begin"/>
+            </w:r>
+            <w:r>
+              <w:rPr>
+                <w:noProof/>
+                <w:webHidden/>
+              </w:rPr>
+              <w:instrText xml:space="preserve"> PAGEREF _Toc506835445 \h </w:instrText>
+            </w:r>
+            <w:r>
+              <w:rPr>
+                <w:noProof/>
+                <w:webHidden/>
+              </w:rPr>
+            </w:r>
+            <w:r>
+              <w:rPr>
+                <w:noProof/>
+                <w:webHidden/>
+              </w:rPr>
+              <w:fldChar w:fldCharType="separate"/>
+            </w:r>
+            <w:r>
+              <w:rPr>
+                <w:noProof/>
+                <w:webHidden/>
+              </w:rPr>
+              <w:t>5</w:t>
+            </w:r>
+            <w:r>
+              <w:rPr>
+                <w:noProof/>
+                <w:webHidden/>
+              </w:rPr>
+              <w:fldChar w:fldCharType="end"/>
+            </w:r>
+          </w:hyperlink>
+        </w:p>
+        <w:p>
+          <w:pPr>
+            <w:pStyle w:val="TOC3"/>
+            <w:tabs>
+              <w:tab w:val="left" w:pos="1320"/>
+              <w:tab w:val="right" w:leader="dot" w:pos="9062"/>
+            </w:tabs>
+            <w:rPr>
+              <w:rFonts w:eastAsiaTheme="minorEastAsia"/>
+              <w:noProof/>
+              <w:lang w:val="en-CH" w:eastAsia="en-CH"/>
+            </w:rPr>
+          </w:pPr>
+          <w:hyperlink w:anchor="_Toc506835446" w:history="1">
+            <w:r>
+              <w:rPr>
+                <w:rStyle w:val="Hyperlink"/>
+                <w:noProof/>
+              </w:rPr>
+              <w:t>2.1.5</w:t>
+            </w:r>
+            <w:r>
+              <w:rPr>
+                <w:rFonts w:eastAsiaTheme="minorEastAsia"/>
+                <w:noProof/>
+                <w:lang w:val="en-CH" w:eastAsia="en-CH"/>
+              </w:rPr>
+              <w:tab/>
+            </w:r>
+            <w:r>
+              <w:rPr>
+                <w:rStyle w:val="Hyperlink"/>
+                <w:noProof/>
+              </w:rPr>
+              <w:t>Themen für Ausarbeitung</w:t>
+            </w:r>
+            <w:r>
+              <w:rPr>
+                <w:noProof/>
+                <w:webHidden/>
+              </w:rPr>
+              <w:tab/>
+            </w:r>
+            <w:r>
+              <w:rPr>
+                <w:noProof/>
+                <w:webHidden/>
+              </w:rPr>
+              <w:fldChar w:fldCharType="begin"/>
+            </w:r>
+            <w:r>
+              <w:rPr>
+                <w:noProof/>
+                <w:webHidden/>
+              </w:rPr>
+              <w:instrText xml:space="preserve"> PAGEREF _Toc506835446 \h </w:instrText>
+            </w:r>
+            <w:r>
+              <w:rPr>
+                <w:noProof/>
+                <w:webHidden/>
+              </w:rPr>
+            </w:r>
+            <w:r>
+              <w:rPr>
+                <w:noProof/>
+                <w:webHidden/>
+              </w:rPr>
+              <w:fldChar w:fldCharType="separate"/>
+            </w:r>
+            <w:r>
+              <w:rPr>
+                <w:noProof/>
+                <w:webHidden/>
+              </w:rPr>
+              <w:t>5</w:t>
+            </w:r>
+            <w:r>
+              <w:rPr>
+                <w:noProof/>
+                <w:webHidden/>
+              </w:rPr>
+              <w:fldChar w:fldCharType="end"/>
+            </w:r>
+          </w:hyperlink>
+        </w:p>
+        <w:p>
+          <w:pPr>
+            <w:pStyle w:val="TOC2"/>
+            <w:tabs>
+              <w:tab w:val="left" w:pos="880"/>
+              <w:tab w:val="right" w:leader="dot" w:pos="9062"/>
+            </w:tabs>
+            <w:rPr>
+              <w:rFonts w:eastAsiaTheme="minorEastAsia"/>
+              <w:noProof/>
+              <w:lang w:val="en-CH" w:eastAsia="en-CH"/>
+            </w:rPr>
+          </w:pPr>
+          <w:hyperlink w:anchor="_Toc506835447" w:history="1">
+            <w:r>
+              <w:rPr>
+                <w:rStyle w:val="Hyperlink"/>
+                <w:noProof/>
+              </w:rPr>
+              <w:t>2.2</w:t>
+            </w:r>
+            <w:r>
+              <w:rPr>
+                <w:rFonts w:eastAsiaTheme="minorEastAsia"/>
+                <w:noProof/>
+                <w:lang w:val="en-CH" w:eastAsia="en-CH"/>
+              </w:rPr>
+              <w:tab/>
+            </w:r>
+            <w:r>
+              <w:rPr>
+                <w:rStyle w:val="Hyperlink"/>
+                <w:noProof/>
+              </w:rPr>
+              <w:t>Gliederung</w:t>
+            </w:r>
+            <w:r>
+              <w:rPr>
+                <w:noProof/>
+                <w:webHidden/>
+              </w:rPr>
+              <w:tab/>
+            </w:r>
+            <w:r>
+              <w:rPr>
+                <w:noProof/>
+                <w:webHidden/>
+              </w:rPr>
+              <w:fldChar w:fldCharType="begin"/>
+            </w:r>
+            <w:r>
+              <w:rPr>
+                <w:noProof/>
+                <w:webHidden/>
+              </w:rPr>
+              <w:instrText xml:space="preserve"> PAGEREF _Toc506835447 \h </w:instrText>
+            </w:r>
+            <w:r>
+              <w:rPr>
+                <w:noProof/>
+                <w:webHidden/>
+              </w:rPr>
+            </w:r>
+            <w:r>
+              <w:rPr>
+                <w:noProof/>
+                <w:webHidden/>
+              </w:rPr>
+              <w:fldChar w:fldCharType="separate"/>
+            </w:r>
+            <w:r>
+              <w:rPr>
+                <w:noProof/>
+                <w:webHidden/>
+              </w:rPr>
+              <w:t>6</w:t>
+            </w:r>
+            <w:r>
+              <w:rPr>
+                <w:noProof/>
+                <w:webHidden/>
+              </w:rPr>
+              <w:fldChar w:fldCharType="end"/>
+            </w:r>
+          </w:hyperlink>
+        </w:p>
+        <w:p>
+          <w:pPr>
+            <w:pStyle w:val="TOC2"/>
+            <w:tabs>
+              <w:tab w:val="left" w:pos="880"/>
+              <w:tab w:val="right" w:leader="dot" w:pos="9062"/>
+            </w:tabs>
+            <w:rPr>
+              <w:rFonts w:eastAsiaTheme="minorEastAsia"/>
+              <w:noProof/>
+              <w:lang w:val="en-CH" w:eastAsia="en-CH"/>
+            </w:rPr>
+          </w:pPr>
+          <w:hyperlink w:anchor="_Toc506835448" w:history="1">
+            <w:r>
+              <w:rPr>
+                <w:rStyle w:val="Hyperlink"/>
+                <w:noProof/>
+              </w:rPr>
+              <w:t>2.3</w:t>
+            </w:r>
+            <w:r>
+              <w:rPr>
+                <w:rFonts w:eastAsiaTheme="minorEastAsia"/>
+                <w:noProof/>
+                <w:lang w:val="en-CH" w:eastAsia="en-CH"/>
+              </w:rPr>
+              <w:tab/>
+            </w:r>
+            <w:r>
+              <w:rPr>
+                <w:rStyle w:val="Hyperlink"/>
+                <w:noProof/>
+              </w:rPr>
+              <w:t>Experiment</w:t>
+            </w:r>
+            <w:r>
+              <w:rPr>
+                <w:noProof/>
+                <w:webHidden/>
+              </w:rPr>
+              <w:tab/>
+            </w:r>
+            <w:r>
+              <w:rPr>
+                <w:noProof/>
+                <w:webHidden/>
+              </w:rPr>
+              <w:fldChar w:fldCharType="begin"/>
+            </w:r>
+            <w:r>
+              <w:rPr>
+                <w:noProof/>
+                <w:webHidden/>
+              </w:rPr>
+              <w:instrText xml:space="preserve"> PAGEREF _Toc506835448 \h </w:instrText>
+            </w:r>
+            <w:r>
+              <w:rPr>
+                <w:noProof/>
+                <w:webHidden/>
+              </w:rPr>
+            </w:r>
+            <w:r>
+              <w:rPr>
+                <w:noProof/>
+                <w:webHidden/>
+              </w:rPr>
+              <w:fldChar w:fldCharType="separate"/>
+            </w:r>
+            <w:r>
+              <w:rPr>
+                <w:noProof/>
+                <w:webHidden/>
+              </w:rPr>
+              <w:t>6</w:t>
+            </w:r>
+            <w:r>
+              <w:rPr>
+                <w:noProof/>
+                <w:webHidden/>
+              </w:rPr>
+              <w:fldChar w:fldCharType="end"/>
+            </w:r>
+          </w:hyperlink>
+        </w:p>
+        <w:p>
+          <w:pPr>
+            <w:pStyle w:val="TOC3"/>
+            <w:tabs>
+              <w:tab w:val="left" w:pos="1320"/>
+              <w:tab w:val="right" w:leader="dot" w:pos="9062"/>
+            </w:tabs>
+            <w:rPr>
+              <w:rFonts w:eastAsiaTheme="minorEastAsia"/>
+              <w:noProof/>
+              <w:lang w:val="en-CH" w:eastAsia="en-CH"/>
+            </w:rPr>
+          </w:pPr>
+          <w:hyperlink w:anchor="_Toc506835449" w:history="1">
+            <w:r>
+              <w:rPr>
+                <w:rStyle w:val="Hyperlink"/>
+                <w:noProof/>
+              </w:rPr>
+              <w:t>2.3.1</w:t>
+            </w:r>
+            <w:r>
+              <w:rPr>
+                <w:rFonts w:eastAsiaTheme="minorEastAsia"/>
+                <w:noProof/>
+                <w:lang w:val="en-CH" w:eastAsia="en-CH"/>
+              </w:rPr>
+              <w:tab/>
+            </w:r>
+            <w:r>
+              <w:rPr>
+                <w:rStyle w:val="Hyperlink"/>
+                <w:noProof/>
+              </w:rPr>
+              <w:t>Warum sollten wir uns Gedanken über Datenbankarchitekturen machen?</w:t>
+            </w:r>
+            <w:r>
+              <w:rPr>
+                <w:noProof/>
+                <w:webHidden/>
+              </w:rPr>
+              <w:tab/>
+            </w:r>
+            <w:r>
+              <w:rPr>
+                <w:noProof/>
+                <w:webHidden/>
+              </w:rPr>
+              <w:fldChar w:fldCharType="begin"/>
+            </w:r>
+            <w:r>
+              <w:rPr>
+                <w:noProof/>
+                <w:webHidden/>
+              </w:rPr>
+              <w:instrText xml:space="preserve"> PAGEREF _Toc506835449 \h </w:instrText>
+            </w:r>
+            <w:r>
+              <w:rPr>
+                <w:noProof/>
+                <w:webHidden/>
+              </w:rPr>
+            </w:r>
+            <w:r>
+              <w:rPr>
+                <w:noProof/>
+                <w:webHidden/>
+              </w:rPr>
+              <w:fldChar w:fldCharType="separate"/>
+            </w:r>
+            <w:r>
+              <w:rPr>
+                <w:noProof/>
+                <w:webHidden/>
+              </w:rPr>
+              <w:t>6</w:t>
+            </w:r>
+            <w:r>
+              <w:rPr>
+                <w:noProof/>
+                <w:webHidden/>
+              </w:rPr>
+              <w:fldChar w:fldCharType="end"/>
+            </w:r>
+          </w:hyperlink>
+        </w:p>
+        <w:p>
+          <w:pPr>
+            <w:pStyle w:val="TOC3"/>
+            <w:tabs>
+              <w:tab w:val="left" w:pos="1320"/>
+              <w:tab w:val="right" w:leader="dot" w:pos="9062"/>
+            </w:tabs>
+            <w:rPr>
+              <w:rFonts w:eastAsiaTheme="minorEastAsia"/>
+              <w:noProof/>
+              <w:lang w:val="en-CH" w:eastAsia="en-CH"/>
+            </w:rPr>
+          </w:pPr>
+          <w:hyperlink w:anchor="_Toc506835450" w:history="1">
+            <w:r>
+              <w:rPr>
+                <w:rStyle w:val="Hyperlink"/>
+                <w:noProof/>
+              </w:rPr>
+              <w:t>2.3.2</w:t>
+            </w:r>
+            <w:r>
+              <w:rPr>
+                <w:rFonts w:eastAsiaTheme="minorEastAsia"/>
+                <w:noProof/>
+                <w:lang w:val="en-CH" w:eastAsia="en-CH"/>
+              </w:rPr>
+              <w:tab/>
+            </w:r>
+            <w:r>
+              <w:rPr>
+                <w:rStyle w:val="Hyperlink"/>
+                <w:noProof/>
+              </w:rPr>
+              <w:t>Testumgebung</w:t>
+            </w:r>
+            <w:r>
+              <w:rPr>
+                <w:noProof/>
+                <w:webHidden/>
+              </w:rPr>
+              <w:tab/>
+            </w:r>
+            <w:r>
+              <w:rPr>
+                <w:noProof/>
+                <w:webHidden/>
+              </w:rPr>
+              <w:fldChar w:fldCharType="begin"/>
+            </w:r>
+            <w:r>
+              <w:rPr>
+                <w:noProof/>
+                <w:webHidden/>
+              </w:rPr>
+              <w:instrText xml:space="preserve"> PAGEREF _Toc506835450 \h </w:instrText>
+            </w:r>
+            <w:r>
+              <w:rPr>
+                <w:noProof/>
+                <w:webHidden/>
+              </w:rPr>
+            </w:r>
+            <w:r>
+              <w:rPr>
+                <w:noProof/>
+                <w:webHidden/>
+              </w:rPr>
+              <w:fldChar w:fldCharType="separate"/>
+            </w:r>
+            <w:r>
+              <w:rPr>
+                <w:noProof/>
+                <w:webHidden/>
+              </w:rPr>
+              <w:t>7</w:t>
+            </w:r>
+            <w:r>
+              <w:rPr>
+                <w:noProof/>
+                <w:webHidden/>
+              </w:rPr>
+              <w:fldChar w:fldCharType="end"/>
+            </w:r>
+          </w:hyperlink>
+        </w:p>
+        <w:p>
+          <w:pPr>
+            <w:pStyle w:val="TOC3"/>
+            <w:tabs>
+              <w:tab w:val="left" w:pos="1320"/>
+              <w:tab w:val="right" w:leader="dot" w:pos="9062"/>
+            </w:tabs>
+            <w:rPr>
+              <w:rFonts w:eastAsiaTheme="minorEastAsia"/>
+              <w:noProof/>
+              <w:lang w:val="en-CH" w:eastAsia="en-CH"/>
+            </w:rPr>
+          </w:pPr>
+          <w:hyperlink w:anchor="_Toc506835451" w:history="1">
+            <w:r>
+              <w:rPr>
+                <w:rStyle w:val="Hyperlink"/>
+                <w:noProof/>
+              </w:rPr>
+              <w:t>2.3.3</w:t>
+            </w:r>
+            <w:r>
+              <w:rPr>
+                <w:rFonts w:eastAsiaTheme="minorEastAsia"/>
+                <w:noProof/>
+                <w:lang w:val="en-CH" w:eastAsia="en-CH"/>
+              </w:rPr>
+              <w:tab/>
+            </w:r>
+            <w:r>
+              <w:rPr>
+                <w:rStyle w:val="Hyperlink"/>
+                <w:noProof/>
+              </w:rPr>
+              <w:t>Experiment 1</w:t>
+            </w:r>
+            <w:r>
+              <w:rPr>
+                <w:noProof/>
+                <w:webHidden/>
+              </w:rPr>
+              <w:tab/>
+            </w:r>
+            <w:r>
+              <w:rPr>
+                <w:noProof/>
+                <w:webHidden/>
+              </w:rPr>
+              <w:fldChar w:fldCharType="begin"/>
+            </w:r>
+            <w:r>
+              <w:rPr>
+                <w:noProof/>
+                <w:webHidden/>
+              </w:rPr>
+              <w:instrText xml:space="preserve"> PAGEREF _Toc506835451 \h </w:instrText>
+            </w:r>
+            <w:r>
+              <w:rPr>
+                <w:noProof/>
+                <w:webHidden/>
+              </w:rPr>
+            </w:r>
+            <w:r>
+              <w:rPr>
+                <w:noProof/>
+                <w:webHidden/>
+              </w:rPr>
+              <w:fldChar w:fldCharType="separate"/>
+            </w:r>
+            <w:r>
+              <w:rPr>
+                <w:noProof/>
+                <w:webHidden/>
+              </w:rPr>
+              <w:t>8</w:t>
+            </w:r>
+            <w:r>
+              <w:rPr>
+                <w:noProof/>
+                <w:webHidden/>
+              </w:rPr>
+              <w:fldChar w:fldCharType="end"/>
+            </w:r>
+          </w:hyperlink>
+        </w:p>
+        <w:p>
+          <w:pPr>
+            <w:pStyle w:val="TOC3"/>
+            <w:tabs>
+              <w:tab w:val="left" w:pos="1320"/>
+              <w:tab w:val="right" w:leader="dot" w:pos="9062"/>
+            </w:tabs>
+            <w:rPr>
+              <w:rFonts w:eastAsiaTheme="minorEastAsia"/>
+              <w:noProof/>
+              <w:lang w:val="en-CH" w:eastAsia="en-CH"/>
+            </w:rPr>
+          </w:pPr>
+          <w:hyperlink w:anchor="_Toc506835452" w:history="1">
+            <w:r>
+              <w:rPr>
+                <w:rStyle w:val="Hyperlink"/>
+                <w:noProof/>
+              </w:rPr>
+              <w:t>2.3.4</w:t>
+            </w:r>
+            <w:r>
+              <w:rPr>
+                <w:rFonts w:eastAsiaTheme="minorEastAsia"/>
+                <w:noProof/>
+                <w:lang w:val="en-CH" w:eastAsia="en-CH"/>
+              </w:rPr>
+              <w:tab/>
+            </w:r>
+            <w:r>
+              <w:rPr>
+                <w:rStyle w:val="Hyperlink"/>
+                <w:noProof/>
+              </w:rPr>
+              <w:t>Experiment 2</w:t>
+            </w:r>
+            <w:r>
+              <w:rPr>
+                <w:noProof/>
+                <w:webHidden/>
+              </w:rPr>
+              <w:tab/>
+            </w:r>
+            <w:r>
+              <w:rPr>
+                <w:noProof/>
+                <w:webHidden/>
+              </w:rPr>
+              <w:fldChar w:fldCharType="begin"/>
+            </w:r>
+            <w:r>
+              <w:rPr>
+                <w:noProof/>
+                <w:webHidden/>
+              </w:rPr>
+              <w:instrText xml:space="preserve"> PAGEREF _Toc506835452 \h </w:instrText>
+            </w:r>
+            <w:r>
+              <w:rPr>
+                <w:noProof/>
+                <w:webHidden/>
+              </w:rPr>
+            </w:r>
+            <w:r>
+              <w:rPr>
+                <w:noProof/>
+                <w:webHidden/>
+              </w:rPr>
+              <w:fldChar w:fldCharType="separate"/>
+            </w:r>
+            <w:r>
+              <w:rPr>
+                <w:noProof/>
+                <w:webHidden/>
+              </w:rPr>
+              <w:t>9</w:t>
+            </w:r>
+            <w:r>
+              <w:rPr>
+                <w:noProof/>
+                <w:webHidden/>
+              </w:rPr>
+              <w:fldChar w:fldCharType="end"/>
+            </w:r>
+          </w:hyperlink>
+        </w:p>
+        <w:p>
+          <w:pPr>
+            <w:pStyle w:val="TOC3"/>
+            <w:tabs>
+              <w:tab w:val="left" w:pos="1320"/>
+              <w:tab w:val="right" w:leader="dot" w:pos="9062"/>
+            </w:tabs>
+            <w:rPr>
+              <w:rFonts w:eastAsiaTheme="minorEastAsia"/>
+              <w:noProof/>
+              <w:lang w:val="en-CH" w:eastAsia="en-CH"/>
+            </w:rPr>
+          </w:pPr>
+          <w:hyperlink w:anchor="_Toc506835453" w:history="1">
+            <w:r>
+              <w:rPr>
+                <w:rStyle w:val="Hyperlink"/>
+                <w:noProof/>
+              </w:rPr>
+              <w:t>2.3.5</w:t>
+            </w:r>
+            <w:r>
+              <w:rPr>
+                <w:rFonts w:eastAsiaTheme="minorEastAsia"/>
+                <w:noProof/>
+                <w:lang w:val="en-CH" w:eastAsia="en-CH"/>
+              </w:rPr>
+              <w:tab/>
+            </w:r>
+            <w:r>
+              <w:rPr>
+                <w:rStyle w:val="Hyperlink"/>
+                <w:noProof/>
+              </w:rPr>
+              <w:t>Resultate</w:t>
+            </w:r>
+            <w:r>
+              <w:rPr>
+                <w:noProof/>
+                <w:webHidden/>
+              </w:rPr>
+              <w:tab/>
+            </w:r>
+            <w:r>
+              <w:rPr>
+                <w:noProof/>
+                <w:webHidden/>
+              </w:rPr>
+              <w:fldChar w:fldCharType="begin"/>
+            </w:r>
+            <w:r>
+              <w:rPr>
+                <w:noProof/>
+                <w:webHidden/>
+              </w:rPr>
+              <w:instrText xml:space="preserve"> PAGEREF _Toc506835453 \h </w:instrText>
+            </w:r>
+            <w:r>
+              <w:rPr>
+                <w:noProof/>
+                <w:webHidden/>
+              </w:rPr>
+            </w:r>
+            <w:r>
+              <w:rPr>
+                <w:noProof/>
+                <w:webHidden/>
+              </w:rPr>
+              <w:fldChar w:fldCharType="separate"/>
+            </w:r>
+            <w:r>
+              <w:rPr>
+                <w:noProof/>
+                <w:webHidden/>
+              </w:rPr>
+              <w:t>10</w:t>
+            </w:r>
+            <w:r>
+              <w:rPr>
+                <w:noProof/>
+                <w:webHidden/>
+              </w:rPr>
+              <w:fldChar w:fldCharType="end"/>
+            </w:r>
+          </w:hyperlink>
+        </w:p>
+        <w:p>
+          <w:pPr>
+            <w:pStyle w:val="TOC2"/>
+            <w:tabs>
+              <w:tab w:val="left" w:pos="880"/>
+              <w:tab w:val="right" w:leader="dot" w:pos="9062"/>
+            </w:tabs>
+            <w:rPr>
+              <w:rFonts w:eastAsiaTheme="minorEastAsia"/>
+              <w:noProof/>
+              <w:lang w:val="en-CH" w:eastAsia="en-CH"/>
+            </w:rPr>
+          </w:pPr>
+          <w:hyperlink w:anchor="_Toc506835454" w:history="1">
+            <w:r>
+              <w:rPr>
+                <w:rStyle w:val="Hyperlink"/>
+                <w:noProof/>
+              </w:rPr>
+              <w:t>2.4</w:t>
+            </w:r>
+            <w:r>
+              <w:rPr>
+                <w:rFonts w:eastAsiaTheme="minorEastAsia"/>
+                <w:noProof/>
+                <w:lang w:val="en-CH" w:eastAsia="en-CH"/>
+              </w:rPr>
+              <w:tab/>
+            </w:r>
+            <w:r>
+              <w:rPr>
+                <w:rStyle w:val="Hyperlink"/>
+                <w:noProof/>
+              </w:rPr>
+              <w:t>Komponenten eines Informationssystems</w:t>
+            </w:r>
+            <w:r>
+              <w:rPr>
+                <w:noProof/>
+                <w:webHidden/>
+              </w:rPr>
+              <w:tab/>
+            </w:r>
+            <w:r>
+              <w:rPr>
+                <w:noProof/>
+                <w:webHidden/>
+              </w:rPr>
+              <w:fldChar w:fldCharType="begin"/>
+            </w:r>
+            <w:r>
+              <w:rPr>
+                <w:noProof/>
+                <w:webHidden/>
+              </w:rPr>
+              <w:instrText xml:space="preserve"> PAGEREF _Toc506835454 \h </w:instrText>
+            </w:r>
+            <w:r>
+              <w:rPr>
+                <w:noProof/>
+                <w:webHidden/>
+              </w:rPr>
+            </w:r>
+            <w:r>
+              <w:rPr>
+                <w:noProof/>
+                <w:webHidden/>
+              </w:rPr>
+              <w:fldChar w:fldCharType="separate"/>
+            </w:r>
+            <w:r>
+              <w:rPr>
+                <w:noProof/>
+                <w:webHidden/>
+              </w:rPr>
+              <w:t>10</w:t>
+            </w:r>
+            <w:r>
+              <w:rPr>
+                <w:noProof/>
+                <w:webHidden/>
+              </w:rPr>
+              <w:fldChar w:fldCharType="end"/>
+            </w:r>
+          </w:hyperlink>
+        </w:p>
+        <w:p>
+          <w:pPr>
+            <w:pStyle w:val="TOC2"/>
+            <w:tabs>
+              <w:tab w:val="left" w:pos="880"/>
+              <w:tab w:val="right" w:leader="dot" w:pos="9062"/>
+            </w:tabs>
+            <w:rPr>
+              <w:rFonts w:eastAsiaTheme="minorEastAsia"/>
+              <w:noProof/>
+              <w:lang w:val="en-CH" w:eastAsia="en-CH"/>
+            </w:rPr>
+          </w:pPr>
+          <w:hyperlink w:anchor="_Toc506835455" w:history="1">
+            <w:r>
+              <w:rPr>
+                <w:rStyle w:val="Hyperlink"/>
+                <w:noProof/>
+              </w:rPr>
+              <w:t>2.5</w:t>
+            </w:r>
+            <w:r>
+              <w:rPr>
+                <w:rFonts w:eastAsiaTheme="minorEastAsia"/>
+                <w:noProof/>
+                <w:lang w:val="en-CH" w:eastAsia="en-CH"/>
+              </w:rPr>
+              <w:tab/>
+            </w:r>
+            <w:r>
+              <w:rPr>
+                <w:rStyle w:val="Hyperlink"/>
+                <w:noProof/>
+              </w:rPr>
+              <w:t>DB Architekturen</w:t>
+            </w:r>
+            <w:r>
+              <w:rPr>
+                <w:noProof/>
+                <w:webHidden/>
+              </w:rPr>
+              <w:tab/>
+            </w:r>
+            <w:r>
+              <w:rPr>
+                <w:noProof/>
+                <w:webHidden/>
+              </w:rPr>
+              <w:fldChar w:fldCharType="begin"/>
+            </w:r>
+            <w:r>
+              <w:rPr>
+                <w:noProof/>
+                <w:webHidden/>
+              </w:rPr>
+              <w:instrText xml:space="preserve"> PAGEREF _Toc506835455 \h </w:instrText>
+            </w:r>
+            <w:r>
+              <w:rPr>
+                <w:noProof/>
+                <w:webHidden/>
+              </w:rPr>
+            </w:r>
+            <w:r>
+              <w:rPr>
+                <w:noProof/>
+                <w:webHidden/>
+              </w:rPr>
+              <w:fldChar w:fldCharType="separate"/>
+            </w:r>
+            <w:r>
+              <w:rPr>
+                <w:noProof/>
+                <w:webHidden/>
+              </w:rPr>
+              <w:t>11</w:t>
+            </w:r>
+            <w:r>
+              <w:rPr>
+                <w:noProof/>
+                <w:webHidden/>
+              </w:rPr>
+              <w:fldChar w:fldCharType="end"/>
+            </w:r>
+          </w:hyperlink>
+        </w:p>
+        <w:p>
+          <w:pPr>
+            <w:pStyle w:val="TOC3"/>
+            <w:tabs>
+              <w:tab w:val="left" w:pos="1320"/>
+              <w:tab w:val="right" w:leader="dot" w:pos="9062"/>
+            </w:tabs>
+            <w:rPr>
+              <w:rFonts w:eastAsiaTheme="minorEastAsia"/>
+              <w:noProof/>
+              <w:lang w:val="en-CH" w:eastAsia="en-CH"/>
+            </w:rPr>
+          </w:pPr>
+          <w:hyperlink w:anchor="_Toc506835456" w:history="1">
+            <w:r>
+              <w:rPr>
+                <w:rStyle w:val="Hyperlink"/>
+                <w:noProof/>
+              </w:rPr>
+              <w:t>2.5.1</w:t>
+            </w:r>
+            <w:r>
+              <w:rPr>
+                <w:rFonts w:eastAsiaTheme="minorEastAsia"/>
+                <w:noProof/>
+                <w:lang w:val="en-CH" w:eastAsia="en-CH"/>
+              </w:rPr>
+              <w:tab/>
+            </w:r>
+            <w:r>
+              <w:rPr>
+                <w:rStyle w:val="Hyperlink"/>
+                <w:noProof/>
+              </w:rPr>
+              <w:t>3 Schema Architektur ANSI-SPARC</w:t>
+            </w:r>
+            <w:r>
+              <w:rPr>
+                <w:noProof/>
+                <w:webHidden/>
+              </w:rPr>
+              <w:tab/>
+            </w:r>
+            <w:r>
+              <w:rPr>
+                <w:noProof/>
+                <w:webHidden/>
+              </w:rPr>
+              <w:fldChar w:fldCharType="begin"/>
+            </w:r>
+            <w:r>
+              <w:rPr>
+                <w:noProof/>
+                <w:webHidden/>
+              </w:rPr>
+              <w:instrText xml:space="preserve"> PAGEREF _Toc506835456 \h </w:instrText>
+            </w:r>
+            <w:r>
+              <w:rPr>
+                <w:noProof/>
+                <w:webHidden/>
+              </w:rPr>
+            </w:r>
+            <w:r>
+              <w:rPr>
+                <w:noProof/>
+                <w:webHidden/>
+              </w:rPr>
+              <w:fldChar w:fldCharType="separate"/>
+            </w:r>
+            <w:r>
+              <w:rPr>
+                <w:noProof/>
+                <w:webHidden/>
+              </w:rPr>
+              <w:t>11</w:t>
+            </w:r>
+            <w:r>
+              <w:rPr>
+                <w:noProof/>
+                <w:webHidden/>
+              </w:rPr>
+              <w:fldChar w:fldCharType="end"/>
+            </w:r>
+          </w:hyperlink>
+        </w:p>
+        <w:p>
+          <w:pPr>
+            <w:pStyle w:val="TOC3"/>
+            <w:tabs>
+              <w:tab w:val="left" w:pos="1320"/>
+              <w:tab w:val="right" w:leader="dot" w:pos="9062"/>
+            </w:tabs>
+            <w:rPr>
+              <w:rFonts w:eastAsiaTheme="minorEastAsia"/>
+              <w:noProof/>
+              <w:lang w:val="en-CH" w:eastAsia="en-CH"/>
+            </w:rPr>
+          </w:pPr>
+          <w:hyperlink w:anchor="_Toc506835457" w:history="1">
+            <w:r>
+              <w:rPr>
+                <w:rStyle w:val="Hyperlink"/>
+                <w:noProof/>
+              </w:rPr>
+              <w:t>2.5.2</w:t>
+            </w:r>
+            <w:r>
+              <w:rPr>
+                <w:rFonts w:eastAsiaTheme="minorEastAsia"/>
+                <w:noProof/>
+                <w:lang w:val="en-CH" w:eastAsia="en-CH"/>
+              </w:rPr>
+              <w:tab/>
+            </w:r>
+            <w:r>
+              <w:rPr>
+                <w:rStyle w:val="Hyperlink"/>
+                <w:noProof/>
+              </w:rPr>
+              <w:t>Datenunabhängigkeit</w:t>
+            </w:r>
+            <w:r>
+              <w:rPr>
+                <w:noProof/>
+                <w:webHidden/>
+              </w:rPr>
+              <w:tab/>
+            </w:r>
+            <w:r>
+              <w:rPr>
+                <w:noProof/>
+                <w:webHidden/>
+              </w:rPr>
+              <w:fldChar w:fldCharType="begin"/>
+            </w:r>
+            <w:r>
+              <w:rPr>
+                <w:noProof/>
+                <w:webHidden/>
+              </w:rPr>
+              <w:instrText xml:space="preserve"> PAGEREF _Toc506835457 \h </w:instrText>
+            </w:r>
+            <w:r>
+              <w:rPr>
+                <w:noProof/>
+                <w:webHidden/>
+              </w:rPr>
+            </w:r>
+            <w:r>
+              <w:rPr>
+                <w:noProof/>
+                <w:webHidden/>
+              </w:rPr>
+              <w:fldChar w:fldCharType="separate"/>
+            </w:r>
+            <w:r>
+              <w:rPr>
+                <w:noProof/>
+                <w:webHidden/>
+              </w:rPr>
+              <w:t>11</w:t>
+            </w:r>
+            <w:r>
+              <w:rPr>
+                <w:noProof/>
+                <w:webHidden/>
+              </w:rPr>
+              <w:fldChar w:fldCharType="end"/>
+            </w:r>
+          </w:hyperlink>
+        </w:p>
+        <w:p>
+          <w:pPr>
+            <w:pStyle w:val="TOC3"/>
+            <w:tabs>
+              <w:tab w:val="left" w:pos="1320"/>
+              <w:tab w:val="right" w:leader="dot" w:pos="9062"/>
+            </w:tabs>
+            <w:rPr>
+              <w:rFonts w:eastAsiaTheme="minorEastAsia"/>
+              <w:noProof/>
+              <w:lang w:val="en-CH" w:eastAsia="en-CH"/>
+            </w:rPr>
+          </w:pPr>
+          <w:hyperlink w:anchor="_Toc506835458" w:history="1">
+            <w:r>
+              <w:rPr>
+                <w:rStyle w:val="Hyperlink"/>
+                <w:noProof/>
+              </w:rPr>
+              <w:t>2.5.3</w:t>
+            </w:r>
+            <w:r>
+              <w:rPr>
+                <w:rFonts w:eastAsiaTheme="minorEastAsia"/>
+                <w:noProof/>
+                <w:lang w:val="en-CH" w:eastAsia="en-CH"/>
+              </w:rPr>
+              <w:tab/>
+            </w:r>
+            <w:r>
+              <w:rPr>
+                <w:rStyle w:val="Hyperlink"/>
+                <w:noProof/>
+              </w:rPr>
+              <w:t>Schichtarchitektur</w:t>
+            </w:r>
+            <w:r>
+              <w:rPr>
+                <w:noProof/>
+                <w:webHidden/>
+              </w:rPr>
+              <w:tab/>
+            </w:r>
+            <w:r>
+              <w:rPr>
+                <w:noProof/>
+                <w:webHidden/>
+              </w:rPr>
+              <w:fldChar w:fldCharType="begin"/>
+            </w:r>
+            <w:r>
+              <w:rPr>
+                <w:noProof/>
+                <w:webHidden/>
+              </w:rPr>
+              <w:instrText xml:space="preserve"> PAGEREF _Toc506835458 \h </w:instrText>
+            </w:r>
+            <w:r>
+              <w:rPr>
+                <w:noProof/>
+                <w:webHidden/>
+              </w:rPr>
+            </w:r>
+            <w:r>
+              <w:rPr>
+                <w:noProof/>
+                <w:webHidden/>
+              </w:rPr>
+              <w:fldChar w:fldCharType="separate"/>
+            </w:r>
+            <w:r>
+              <w:rPr>
+                <w:noProof/>
+                <w:webHidden/>
+              </w:rPr>
+              <w:t>12</w:t>
+            </w:r>
+            <w:r>
+              <w:rPr>
+                <w:noProof/>
+                <w:webHidden/>
+              </w:rPr>
+              <w:fldChar w:fldCharType="end"/>
+            </w:r>
+          </w:hyperlink>
+        </w:p>
+        <w:p>
+          <w:pPr>
+            <w:pStyle w:val="TOC2"/>
+            <w:tabs>
+              <w:tab w:val="left" w:pos="880"/>
+              <w:tab w:val="right" w:leader="dot" w:pos="9062"/>
+            </w:tabs>
+            <w:rPr>
+              <w:rFonts w:eastAsiaTheme="minorEastAsia"/>
+              <w:noProof/>
+              <w:lang w:val="en-CH" w:eastAsia="en-CH"/>
+            </w:rPr>
+          </w:pPr>
+          <w:hyperlink w:anchor="_Toc506835459" w:history="1">
+            <w:r>
+              <w:rPr>
+                <w:rStyle w:val="Hyperlink"/>
+                <w:noProof/>
+              </w:rPr>
+              <w:t>2.6</w:t>
+            </w:r>
+            <w:r>
+              <w:rPr>
+                <w:rFonts w:eastAsiaTheme="minorEastAsia"/>
+                <w:noProof/>
+                <w:lang w:val="en-CH" w:eastAsia="en-CH"/>
+              </w:rPr>
+              <w:tab/>
+            </w:r>
+            <w:r>
+              <w:rPr>
+                <w:rStyle w:val="Hyperlink"/>
+                <w:noProof/>
+              </w:rPr>
+              <w:t>Konzeptionelle DB-Architektur</w:t>
+            </w:r>
+            <w:r>
+              <w:rPr>
+                <w:noProof/>
+                <w:webHidden/>
+              </w:rPr>
+              <w:tab/>
+            </w:r>
+            <w:r>
+              <w:rPr>
+                <w:noProof/>
+                <w:webHidden/>
+              </w:rPr>
+              <w:fldChar w:fldCharType="begin"/>
+            </w:r>
+            <w:r>
+              <w:rPr>
+                <w:noProof/>
+                <w:webHidden/>
+              </w:rPr>
+              <w:instrText xml:space="preserve"> PAGEREF _Toc506835459 \h </w:instrText>
+            </w:r>
+            <w:r>
+              <w:rPr>
+                <w:noProof/>
+                <w:webHidden/>
+              </w:rPr>
+            </w:r>
+            <w:r>
+              <w:rPr>
+                <w:noProof/>
+                <w:webHidden/>
+              </w:rPr>
+              <w:fldChar w:fldCharType="separate"/>
+            </w:r>
+            <w:r>
+              <w:rPr>
+                <w:noProof/>
+                <w:webHidden/>
+              </w:rPr>
+              <w:t>13</w:t>
+            </w:r>
+            <w:r>
+              <w:rPr>
+                <w:noProof/>
+                <w:webHidden/>
+              </w:rPr>
+              <w:fldChar w:fldCharType="end"/>
+            </w:r>
+          </w:hyperlink>
+        </w:p>
+        <w:p>
+          <w:pPr>
+            <w:pStyle w:val="TOC3"/>
+            <w:tabs>
+              <w:tab w:val="left" w:pos="1320"/>
+              <w:tab w:val="right" w:leader="dot" w:pos="9062"/>
+            </w:tabs>
+            <w:rPr>
+              <w:rFonts w:eastAsiaTheme="minorEastAsia"/>
+              <w:noProof/>
+              <w:lang w:val="en-CH" w:eastAsia="en-CH"/>
+            </w:rPr>
+          </w:pPr>
+          <w:hyperlink w:anchor="_Toc506835460" w:history="1">
+            <w:r>
+              <w:rPr>
+                <w:rStyle w:val="Hyperlink"/>
+                <w:noProof/>
+              </w:rPr>
+              <w:t>2.6.1</w:t>
+            </w:r>
+            <w:r>
+              <w:rPr>
+                <w:rFonts w:eastAsiaTheme="minorEastAsia"/>
+                <w:noProof/>
+                <w:lang w:val="en-CH" w:eastAsia="en-CH"/>
+              </w:rPr>
+              <w:tab/>
+            </w:r>
+            <w:r>
+              <w:rPr>
+                <w:rStyle w:val="Hyperlink"/>
+                <w:noProof/>
+              </w:rPr>
+              <w:t>Client-Request</w:t>
+            </w:r>
+            <w:r>
+              <w:rPr>
+                <w:noProof/>
+                <w:webHidden/>
+              </w:rPr>
+              <w:tab/>
+            </w:r>
+            <w:r>
+              <w:rPr>
+                <w:noProof/>
+                <w:webHidden/>
+              </w:rPr>
+              <w:fldChar w:fldCharType="begin"/>
+            </w:r>
+            <w:r>
+              <w:rPr>
+                <w:noProof/>
+                <w:webHidden/>
+              </w:rPr>
+              <w:instrText xml:space="preserve"> PAGEREF _Toc506835460 \h </w:instrText>
+            </w:r>
+            <w:r>
+              <w:rPr>
+                <w:noProof/>
+                <w:webHidden/>
+              </w:rPr>
+            </w:r>
+            <w:r>
+              <w:rPr>
+                <w:noProof/>
+                <w:webHidden/>
+              </w:rPr>
+              <w:fldChar w:fldCharType="separate"/>
+            </w:r>
+            <w:r>
+              <w:rPr>
+                <w:noProof/>
+                <w:webHidden/>
+              </w:rPr>
+              <w:t>13</w:t>
+            </w:r>
+            <w:r>
+              <w:rPr>
+                <w:noProof/>
+                <w:webHidden/>
+              </w:rPr>
+              <w:fldChar w:fldCharType="end"/>
+            </w:r>
+          </w:hyperlink>
+        </w:p>
+        <w:p>
+          <w:pPr>
+            <w:pStyle w:val="TOC3"/>
+            <w:tabs>
+              <w:tab w:val="left" w:pos="1320"/>
+              <w:tab w:val="right" w:leader="dot" w:pos="9062"/>
+            </w:tabs>
+            <w:rPr>
+              <w:rFonts w:eastAsiaTheme="minorEastAsia"/>
+              <w:noProof/>
+              <w:lang w:val="en-CH" w:eastAsia="en-CH"/>
+            </w:rPr>
+          </w:pPr>
+          <w:hyperlink w:anchor="_Toc506835461" w:history="1">
+            <w:r>
+              <w:rPr>
+                <w:rStyle w:val="Hyperlink"/>
+                <w:noProof/>
+              </w:rPr>
+              <w:t>2.6.2</w:t>
+            </w:r>
+            <w:r>
+              <w:rPr>
+                <w:rFonts w:eastAsiaTheme="minorEastAsia"/>
+                <w:noProof/>
+                <w:lang w:val="en-CH" w:eastAsia="en-CH"/>
+              </w:rPr>
+              <w:tab/>
+            </w:r>
+            <w:r>
+              <w:rPr>
+                <w:rStyle w:val="Hyperlink"/>
+                <w:noProof/>
+              </w:rPr>
+              <w:t>Query-Baum</w:t>
+            </w:r>
+            <w:r>
+              <w:rPr>
+                <w:noProof/>
+                <w:webHidden/>
+              </w:rPr>
+              <w:tab/>
+            </w:r>
+            <w:r>
+              <w:rPr>
+                <w:noProof/>
+                <w:webHidden/>
+              </w:rPr>
+              <w:fldChar w:fldCharType="begin"/>
+            </w:r>
+            <w:r>
+              <w:rPr>
+                <w:noProof/>
+                <w:webHidden/>
+              </w:rPr>
+              <w:instrText xml:space="preserve"> PAGEREF _Toc506835461 \h </w:instrText>
+            </w:r>
+            <w:r>
+              <w:rPr>
+                <w:noProof/>
+                <w:webHidden/>
+              </w:rPr>
+            </w:r>
+            <w:r>
+              <w:rPr>
+                <w:noProof/>
+                <w:webHidden/>
+              </w:rPr>
+              <w:fldChar w:fldCharType="separate"/>
+            </w:r>
+            <w:r>
+              <w:rPr>
+                <w:noProof/>
+                <w:webHidden/>
+              </w:rPr>
+              <w:t>13</w:t>
+            </w:r>
+            <w:r>
+              <w:rPr>
+                <w:noProof/>
+                <w:webHidden/>
+              </w:rPr>
+              <w:fldChar w:fldCharType="end"/>
+            </w:r>
+          </w:hyperlink>
+        </w:p>
+        <w:p>
+          <w:pPr>
+            <w:pStyle w:val="TOC2"/>
+            <w:tabs>
+              <w:tab w:val="left" w:pos="880"/>
+              <w:tab w:val="right" w:leader="dot" w:pos="9062"/>
+            </w:tabs>
+            <w:rPr>
+              <w:rFonts w:eastAsiaTheme="minorEastAsia"/>
+              <w:noProof/>
+              <w:lang w:val="en-CH" w:eastAsia="en-CH"/>
+            </w:rPr>
+          </w:pPr>
+          <w:hyperlink w:anchor="_Toc506835462" w:history="1">
+            <w:r>
+              <w:rPr>
+                <w:rStyle w:val="Hyperlink"/>
+                <w:noProof/>
+              </w:rPr>
+              <w:t>2.7</w:t>
+            </w:r>
+            <w:r>
+              <w:rPr>
+                <w:rFonts w:eastAsiaTheme="minorEastAsia"/>
+                <w:noProof/>
+                <w:lang w:val="en-CH" w:eastAsia="en-CH"/>
+              </w:rPr>
+              <w:tab/>
+            </w:r>
+            <w:r>
+              <w:rPr>
+                <w:rStyle w:val="Hyperlink"/>
+                <w:noProof/>
+              </w:rPr>
+              <w:t>System Architekturen</w:t>
+            </w:r>
+            <w:r>
+              <w:rPr>
+                <w:noProof/>
+                <w:webHidden/>
+              </w:rPr>
+              <w:tab/>
+            </w:r>
+            <w:r>
+              <w:rPr>
+                <w:noProof/>
+                <w:webHidden/>
+              </w:rPr>
+              <w:fldChar w:fldCharType="begin"/>
+            </w:r>
+            <w:r>
+              <w:rPr>
+                <w:noProof/>
+                <w:webHidden/>
+              </w:rPr>
+              <w:instrText xml:space="preserve"> PAGEREF _Toc506835462 \h </w:instrText>
+            </w:r>
+            <w:r>
+              <w:rPr>
+                <w:noProof/>
+                <w:webHidden/>
+              </w:rPr>
+            </w:r>
+            <w:r>
+              <w:rPr>
+                <w:noProof/>
+                <w:webHidden/>
+              </w:rPr>
+              <w:fldChar w:fldCharType="separate"/>
+            </w:r>
+            <w:r>
+              <w:rPr>
+                <w:noProof/>
+                <w:webHidden/>
+              </w:rPr>
+              <w:t>15</w:t>
+            </w:r>
+            <w:r>
+              <w:rPr>
+                <w:noProof/>
+                <w:webHidden/>
+              </w:rPr>
+              <w:fldChar w:fldCharType="end"/>
+            </w:r>
+          </w:hyperlink>
+        </w:p>
+        <w:p>
+          <w:pPr>
+            <w:pStyle w:val="TOC3"/>
+            <w:tabs>
+              <w:tab w:val="left" w:pos="1320"/>
+              <w:tab w:val="right" w:leader="dot" w:pos="9062"/>
+            </w:tabs>
+            <w:rPr>
+              <w:rFonts w:eastAsiaTheme="minorEastAsia"/>
+              <w:noProof/>
+              <w:lang w:val="en-CH" w:eastAsia="en-CH"/>
+            </w:rPr>
+          </w:pPr>
+          <w:hyperlink w:anchor="_Toc506835463" w:history="1">
+            <w:r>
+              <w:rPr>
+                <w:rStyle w:val="Hyperlink"/>
+                <w:noProof/>
+              </w:rPr>
+              <w:t>2.7.1</w:t>
+            </w:r>
+            <w:r>
+              <w:rPr>
+                <w:rFonts w:eastAsiaTheme="minorEastAsia"/>
+                <w:noProof/>
+                <w:lang w:val="en-CH" w:eastAsia="en-CH"/>
+              </w:rPr>
+              <w:tab/>
+            </w:r>
+            <w:r>
+              <w:rPr>
+                <w:rStyle w:val="Hyperlink"/>
+                <w:noProof/>
+              </w:rPr>
+              <w:t>Allgemeine Systemarchitektur</w:t>
+            </w:r>
+            <w:r>
+              <w:rPr>
+                <w:noProof/>
+                <w:webHidden/>
+              </w:rPr>
+              <w:tab/>
+            </w:r>
+            <w:r>
+              <w:rPr>
+                <w:noProof/>
+                <w:webHidden/>
+              </w:rPr>
+              <w:fldChar w:fldCharType="begin"/>
+            </w:r>
+            <w:r>
+              <w:rPr>
+                <w:noProof/>
+                <w:webHidden/>
+              </w:rPr>
+              <w:instrText xml:space="preserve"> PAGEREF _Toc506835463 \h </w:instrText>
+            </w:r>
+            <w:r>
+              <w:rPr>
+                <w:noProof/>
+                <w:webHidden/>
+              </w:rPr>
+            </w:r>
+            <w:r>
+              <w:rPr>
+                <w:noProof/>
+                <w:webHidden/>
+              </w:rPr>
+              <w:fldChar w:fldCharType="separate"/>
+            </w:r>
+            <w:r>
+              <w:rPr>
+                <w:noProof/>
+                <w:webHidden/>
+              </w:rPr>
+              <w:t>15</w:t>
+            </w:r>
+            <w:r>
+              <w:rPr>
+                <w:noProof/>
+                <w:webHidden/>
+              </w:rPr>
+              <w:fldChar w:fldCharType="end"/>
+            </w:r>
+          </w:hyperlink>
+        </w:p>
+        <w:p>
+          <w:pPr>
+            <w:pStyle w:val="TOC3"/>
+            <w:tabs>
+              <w:tab w:val="left" w:pos="1320"/>
+              <w:tab w:val="right" w:leader="dot" w:pos="9062"/>
+            </w:tabs>
+            <w:rPr>
+              <w:rFonts w:eastAsiaTheme="minorEastAsia"/>
+              <w:noProof/>
+              <w:lang w:val="en-CH" w:eastAsia="en-CH"/>
+            </w:rPr>
+          </w:pPr>
+          <w:hyperlink w:anchor="_Toc506835464" w:history="1">
+            <w:r>
+              <w:rPr>
+                <w:rStyle w:val="Hyperlink"/>
+                <w:noProof/>
+                <w:lang w:val="en-GB"/>
+              </w:rPr>
+              <w:t>2.7.2</w:t>
+            </w:r>
+            <w:r>
+              <w:rPr>
+                <w:rFonts w:eastAsiaTheme="minorEastAsia"/>
+                <w:noProof/>
+                <w:lang w:val="en-CH" w:eastAsia="en-CH"/>
+              </w:rPr>
+              <w:tab/>
+            </w:r>
+            <w:r>
+              <w:rPr>
+                <w:rStyle w:val="Hyperlink"/>
+                <w:noProof/>
+                <w:lang w:val="en-GB"/>
+              </w:rPr>
+              <w:t>Ein Server Prozess/Thread pro Client</w:t>
+            </w:r>
+            <w:r>
+              <w:rPr>
+                <w:noProof/>
+                <w:webHidden/>
+              </w:rPr>
+              <w:tab/>
+            </w:r>
+            <w:r>
+              <w:rPr>
+                <w:noProof/>
+                <w:webHidden/>
+              </w:rPr>
+              <w:fldChar w:fldCharType="begin"/>
+            </w:r>
+            <w:r>
+              <w:rPr>
+                <w:noProof/>
+                <w:webHidden/>
+              </w:rPr>
+              <w:instrText xml:space="preserve"> PAGEREF _Toc506835464 \h </w:instrText>
+            </w:r>
+            <w:r>
+              <w:rPr>
+                <w:noProof/>
+                <w:webHidden/>
+              </w:rPr>
+            </w:r>
+            <w:r>
+              <w:rPr>
+                <w:noProof/>
+                <w:webHidden/>
+              </w:rPr>
+              <w:fldChar w:fldCharType="separate"/>
+            </w:r>
+            <w:r>
+              <w:rPr>
+                <w:noProof/>
+                <w:webHidden/>
+              </w:rPr>
+              <w:t>15</w:t>
+            </w:r>
+            <w:r>
+              <w:rPr>
+                <w:noProof/>
+                <w:webHidden/>
+              </w:rPr>
+              <w:fldChar w:fldCharType="end"/>
+            </w:r>
+          </w:hyperlink>
+        </w:p>
+        <w:p>
+          <w:pPr>
+            <w:pStyle w:val="TOC3"/>
+            <w:tabs>
+              <w:tab w:val="left" w:pos="1320"/>
+              <w:tab w:val="right" w:leader="dot" w:pos="9062"/>
+            </w:tabs>
+            <w:rPr>
+              <w:rFonts w:eastAsiaTheme="minorEastAsia"/>
+              <w:noProof/>
+              <w:lang w:val="en-CH" w:eastAsia="en-CH"/>
+            </w:rPr>
+          </w:pPr>
+          <w:hyperlink w:anchor="_Toc506835465" w:history="1">
+            <w:r>
+              <w:rPr>
+                <w:rStyle w:val="Hyperlink"/>
+                <w:noProof/>
+                <w:lang w:val="en-GB"/>
+              </w:rPr>
+              <w:t>2.7.3</w:t>
+            </w:r>
+            <w:r>
+              <w:rPr>
+                <w:rFonts w:eastAsiaTheme="minorEastAsia"/>
+                <w:noProof/>
+                <w:lang w:val="en-CH" w:eastAsia="en-CH"/>
+              </w:rPr>
+              <w:tab/>
+            </w:r>
+            <w:r>
+              <w:rPr>
+                <w:rStyle w:val="Hyperlink"/>
+                <w:noProof/>
+                <w:lang w:val="en-GB"/>
+              </w:rPr>
+              <w:t>Worker Pool</w:t>
+            </w:r>
+            <w:r>
+              <w:rPr>
+                <w:noProof/>
+                <w:webHidden/>
+              </w:rPr>
+              <w:tab/>
+            </w:r>
+            <w:r>
+              <w:rPr>
+                <w:noProof/>
+                <w:webHidden/>
+              </w:rPr>
+              <w:fldChar w:fldCharType="begin"/>
+            </w:r>
+            <w:r>
+              <w:rPr>
+                <w:noProof/>
+                <w:webHidden/>
+              </w:rPr>
+              <w:instrText xml:space="preserve"> PAGEREF _Toc506835465 \h </w:instrText>
+            </w:r>
+            <w:r>
+              <w:rPr>
+                <w:noProof/>
+                <w:webHidden/>
+              </w:rPr>
+            </w:r>
+            <w:r>
+              <w:rPr>
+                <w:noProof/>
+                <w:webHidden/>
+              </w:rPr>
+              <w:fldChar w:fldCharType="separate"/>
+            </w:r>
+            <w:r>
+              <w:rPr>
+                <w:noProof/>
+                <w:webHidden/>
+              </w:rPr>
+              <w:t>15</w:t>
+            </w:r>
+            <w:r>
+              <w:rPr>
+                <w:noProof/>
+                <w:webHidden/>
+              </w:rPr>
+              <w:fldChar w:fldCharType="end"/>
+            </w:r>
+          </w:hyperlink>
+        </w:p>
+        <w:p>
+          <w:pPr>
+            <w:pStyle w:val="TOC2"/>
+            <w:tabs>
+              <w:tab w:val="left" w:pos="880"/>
+              <w:tab w:val="right" w:leader="dot" w:pos="9062"/>
+            </w:tabs>
+            <w:rPr>
+              <w:rFonts w:eastAsiaTheme="minorEastAsia"/>
+              <w:noProof/>
+              <w:lang w:val="en-CH" w:eastAsia="en-CH"/>
+            </w:rPr>
+          </w:pPr>
+          <w:hyperlink w:anchor="_Toc506835466" w:history="1">
+            <w:r>
+              <w:rPr>
+                <w:rStyle w:val="Hyperlink"/>
+                <w:noProof/>
+              </w:rPr>
+              <w:t>2.8</w:t>
+            </w:r>
+            <w:r>
+              <w:rPr>
+                <w:rFonts w:eastAsiaTheme="minorEastAsia"/>
+                <w:noProof/>
+                <w:lang w:val="en-CH" w:eastAsia="en-CH"/>
+              </w:rPr>
+              <w:tab/>
+            </w:r>
+            <w:r>
+              <w:rPr>
+                <w:rStyle w:val="Hyperlink"/>
+                <w:noProof/>
+              </w:rPr>
+              <w:t>Konkrete Architekturen</w:t>
+            </w:r>
+            <w:r>
+              <w:rPr>
+                <w:noProof/>
+                <w:webHidden/>
+              </w:rPr>
+              <w:tab/>
+            </w:r>
+            <w:r>
+              <w:rPr>
+                <w:noProof/>
+                <w:webHidden/>
+              </w:rPr>
+              <w:fldChar w:fldCharType="begin"/>
+            </w:r>
+            <w:r>
+              <w:rPr>
+                <w:noProof/>
+                <w:webHidden/>
+              </w:rPr>
+              <w:instrText xml:space="preserve"> PAGEREF _Toc506835466 \h </w:instrText>
+            </w:r>
+            <w:r>
+              <w:rPr>
+                <w:noProof/>
+                <w:webHidden/>
+              </w:rPr>
+            </w:r>
+            <w:r>
+              <w:rPr>
+                <w:noProof/>
+                <w:webHidden/>
+              </w:rPr>
+              <w:fldChar w:fldCharType="separate"/>
+            </w:r>
+            <w:r>
+              <w:rPr>
+                <w:noProof/>
+                <w:webHidden/>
+              </w:rPr>
+              <w:t>16</w:t>
+            </w:r>
+            <w:r>
+              <w:rPr>
+                <w:noProof/>
+                <w:webHidden/>
+              </w:rPr>
+              <w:fldChar w:fldCharType="end"/>
+            </w:r>
+          </w:hyperlink>
+        </w:p>
+        <w:p>
+          <w:pPr>
+            <w:pStyle w:val="TOC3"/>
+            <w:tabs>
+              <w:tab w:val="left" w:pos="1320"/>
+              <w:tab w:val="right" w:leader="dot" w:pos="9062"/>
+            </w:tabs>
+            <w:rPr>
+              <w:rFonts w:eastAsiaTheme="minorEastAsia"/>
+              <w:noProof/>
+              <w:lang w:val="en-CH" w:eastAsia="en-CH"/>
+            </w:rPr>
+          </w:pPr>
+          <w:hyperlink w:anchor="_Toc506835467" w:history="1">
+            <w:r>
+              <w:rPr>
+                <w:rStyle w:val="Hyperlink"/>
+                <w:noProof/>
+              </w:rPr>
+              <w:t>2.8.1</w:t>
+            </w:r>
+            <w:r>
+              <w:rPr>
+                <w:rFonts w:eastAsiaTheme="minorEastAsia"/>
+                <w:noProof/>
+                <w:lang w:val="en-CH" w:eastAsia="en-CH"/>
+              </w:rPr>
+              <w:tab/>
+            </w:r>
+            <w:r>
+              <w:rPr>
+                <w:rStyle w:val="Hyperlink"/>
+                <w:noProof/>
+              </w:rPr>
+              <w:t>MySQL</w:t>
+            </w:r>
+            <w:r>
+              <w:rPr>
+                <w:noProof/>
+                <w:webHidden/>
+              </w:rPr>
+              <w:tab/>
+            </w:r>
+            <w:r>
+              <w:rPr>
+                <w:noProof/>
+                <w:webHidden/>
+              </w:rPr>
+              <w:fldChar w:fldCharType="begin"/>
+            </w:r>
+            <w:r>
+              <w:rPr>
+                <w:noProof/>
+                <w:webHidden/>
+              </w:rPr>
+              <w:instrText xml:space="preserve"> PAGEREF _Toc506835467 \h </w:instrText>
+            </w:r>
+            <w:r>
+              <w:rPr>
+                <w:noProof/>
+                <w:webHidden/>
+              </w:rPr>
+            </w:r>
+            <w:r>
+              <w:rPr>
+                <w:noProof/>
+                <w:webHidden/>
+              </w:rPr>
+              <w:fldChar w:fldCharType="separate"/>
+            </w:r>
+            <w:r>
+              <w:rPr>
+                <w:noProof/>
+                <w:webHidden/>
+              </w:rPr>
+              <w:t>16</w:t>
+            </w:r>
+            <w:r>
+              <w:rPr>
+                <w:noProof/>
+                <w:webHidden/>
+              </w:rPr>
+              <w:fldChar w:fldCharType="end"/>
+            </w:r>
+          </w:hyperlink>
+        </w:p>
+        <w:p>
+          <w:pPr>
+            <w:pStyle w:val="TOC3"/>
+            <w:tabs>
+              <w:tab w:val="left" w:pos="1320"/>
+              <w:tab w:val="right" w:leader="dot" w:pos="9062"/>
+            </w:tabs>
+            <w:rPr>
+              <w:rFonts w:eastAsiaTheme="minorEastAsia"/>
+              <w:noProof/>
+              <w:lang w:val="en-CH" w:eastAsia="en-CH"/>
+            </w:rPr>
+          </w:pPr>
+          <w:hyperlink w:anchor="_Toc506835468" w:history="1">
+            <w:r>
+              <w:rPr>
+                <w:rStyle w:val="Hyperlink"/>
+                <w:noProof/>
+              </w:rPr>
+              <w:t>2.8.2</w:t>
+            </w:r>
+            <w:r>
+              <w:rPr>
+                <w:rFonts w:eastAsiaTheme="minorEastAsia"/>
+                <w:noProof/>
+                <w:lang w:val="en-CH" w:eastAsia="en-CH"/>
+              </w:rPr>
+              <w:tab/>
+            </w:r>
+            <w:r>
+              <w:rPr>
+                <w:rStyle w:val="Hyperlink"/>
+                <w:noProof/>
+              </w:rPr>
+              <w:t>PostgreSQL</w:t>
+            </w:r>
+            <w:r>
+              <w:rPr>
+                <w:noProof/>
+                <w:webHidden/>
+              </w:rPr>
+              <w:tab/>
+            </w:r>
+            <w:r>
+              <w:rPr>
+                <w:noProof/>
+                <w:webHidden/>
+              </w:rPr>
+              <w:fldChar w:fldCharType="begin"/>
+            </w:r>
+            <w:r>
+              <w:rPr>
+                <w:noProof/>
+                <w:webHidden/>
+              </w:rPr>
+              <w:instrText xml:space="preserve"> PAGEREF _Toc506835468 \h </w:instrText>
+            </w:r>
+            <w:r>
+              <w:rPr>
+                <w:noProof/>
+                <w:webHidden/>
+              </w:rPr>
+            </w:r>
+            <w:r>
+              <w:rPr>
+                <w:noProof/>
+                <w:webHidden/>
+              </w:rPr>
+              <w:fldChar w:fldCharType="separate"/>
+            </w:r>
+            <w:r>
+              <w:rPr>
+                <w:noProof/>
+                <w:webHidden/>
+              </w:rPr>
+              <w:t>16</w:t>
+            </w:r>
+            <w:r>
+              <w:rPr>
+                <w:noProof/>
+                <w:webHidden/>
+              </w:rPr>
+              <w:fldChar w:fldCharType="end"/>
+            </w:r>
+          </w:hyperlink>
+        </w:p>
+        <w:p>
+          <w:pPr>
+            <w:pStyle w:val="TOC3"/>
+            <w:tabs>
+              <w:tab w:val="left" w:pos="1320"/>
+              <w:tab w:val="right" w:leader="dot" w:pos="9062"/>
+            </w:tabs>
+            <w:rPr>
+              <w:rFonts w:eastAsiaTheme="minorEastAsia"/>
+              <w:noProof/>
+              <w:lang w:val="en-CH" w:eastAsia="en-CH"/>
+            </w:rPr>
+          </w:pPr>
+          <w:hyperlink w:anchor="_Toc506835469" w:history="1">
+            <w:r>
+              <w:rPr>
+                <w:rStyle w:val="Hyperlink"/>
+                <w:noProof/>
+              </w:rPr>
+              <w:t>2.8.3</w:t>
+            </w:r>
+            <w:r>
+              <w:rPr>
+                <w:rFonts w:eastAsiaTheme="minorEastAsia"/>
+                <w:noProof/>
+                <w:lang w:val="en-CH" w:eastAsia="en-CH"/>
+              </w:rPr>
+              <w:tab/>
+            </w:r>
+            <w:r>
+              <w:rPr>
+                <w:rStyle w:val="Hyperlink"/>
+                <w:noProof/>
+              </w:rPr>
+              <w:t>Oracle</w:t>
+            </w:r>
+            <w:r>
+              <w:rPr>
+                <w:noProof/>
+                <w:webHidden/>
+              </w:rPr>
+              <w:tab/>
+            </w:r>
+            <w:r>
+              <w:rPr>
+                <w:noProof/>
+                <w:webHidden/>
+              </w:rPr>
+              <w:fldChar w:fldCharType="begin"/>
+            </w:r>
+            <w:r>
+              <w:rPr>
+                <w:noProof/>
+                <w:webHidden/>
+              </w:rPr>
+              <w:instrText xml:space="preserve"> PAGEREF _Toc506835469 \h </w:instrText>
+            </w:r>
+            <w:r>
+              <w:rPr>
+                <w:noProof/>
+                <w:webHidden/>
+              </w:rPr>
+            </w:r>
+            <w:r>
+              <w:rPr>
+                <w:noProof/>
+                <w:webHidden/>
+              </w:rPr>
+              <w:fldChar w:fldCharType="separate"/>
+            </w:r>
+            <w:r>
+              <w:rPr>
+                <w:noProof/>
+                <w:webHidden/>
+              </w:rPr>
+              <w:t>17</w:t>
+            </w:r>
+            <w:r>
+              <w:rPr>
+                <w:noProof/>
+                <w:webHidden/>
+              </w:rPr>
+              <w:fldChar w:fldCharType="end"/>
+            </w:r>
+          </w:hyperlink>
+        </w:p>
+        <w:p>
+          <w:pPr>
+            <w:pStyle w:val="TOC1"/>
+            <w:rPr>
+              <w:rFonts w:eastAsiaTheme="minorEastAsia"/>
+              <w:noProof/>
+              <w:lang w:val="en-CH" w:eastAsia="en-CH"/>
+            </w:rPr>
+          </w:pPr>
+          <w:hyperlink w:anchor="_Toc506835470" w:history="1">
+            <w:r>
+              <w:rPr>
+                <w:rStyle w:val="Hyperlink"/>
+                <w:noProof/>
+              </w:rPr>
               <w:t>3</w:t>
+            </w:r>
+            <w:r>
+              <w:rPr>
+                <w:rFonts w:eastAsiaTheme="minorEastAsia"/>
+                <w:noProof/>
+                <w:lang w:val="en-CH" w:eastAsia="en-CH"/>
+              </w:rPr>
+              <w:tab/>
+            </w:r>
+            <w:r>
+              <w:rPr>
+                <w:rStyle w:val="Hyperlink"/>
+                <w:noProof/>
+              </w:rPr>
+              <w:t>Woche 2</w:t>
+            </w:r>
+            <w:r>
+              <w:rPr>
+                <w:noProof/>
+                <w:webHidden/>
+              </w:rPr>
+              <w:tab/>
+            </w:r>
+            <w:r>
+              <w:rPr>
+                <w:noProof/>
+                <w:webHidden/>
+              </w:rPr>
+              <w:fldChar w:fldCharType="begin"/>
+            </w:r>
+            <w:r>
+              <w:rPr>
+                <w:noProof/>
+                <w:webHidden/>
+              </w:rPr>
+              <w:instrText xml:space="preserve"> PAGEREF _Toc506835470 \h </w:instrText>
+            </w:r>
+            <w:r>
+              <w:rPr>
+                <w:noProof/>
+                <w:webHidden/>
+              </w:rPr>
+            </w:r>
+            <w:r>
+              <w:rPr>
+                <w:noProof/>
+                <w:webHidden/>
+              </w:rPr>
+              <w:fldChar w:fldCharType="separate"/>
+            </w:r>
+            <w:r>
+              <w:rPr>
+                <w:noProof/>
+                <w:webHidden/>
+              </w:rPr>
+              <w:t>18</w:t>
             </w:r>
             <w:r>
               <w:rPr>
@@ -949,6 +3561,7 @@
               <w:bCs/>
               <w:lang w:val="de-DE"/>
             </w:rPr>
+            <w:lastRenderedPageBreak/>
             <w:fldChar w:fldCharType="end"/>
           </w:r>
         </w:p>
@@ -968,7 +3581,7 @@
       </w:pPr>
       <w:bookmarkStart w:id="1" w:name="_Toc430435984"/>
       <w:bookmarkStart w:id="2" w:name="_Toc431304092"/>
-      <w:bookmarkStart w:id="3" w:name="_Toc506747301"/>
+      <w:bookmarkStart w:id="3" w:name="_Toc506835436"/>
       <w:r>
         <w:lastRenderedPageBreak/>
         <w:t>Einleitung</w:t>
@@ -984,7 +3597,7 @@
       <w:bookmarkStart w:id="4" w:name="_Toc430422362"/>
       <w:bookmarkStart w:id="5" w:name="_Toc430435985"/>
       <w:bookmarkStart w:id="6" w:name="_Toc431304093"/>
-      <w:bookmarkStart w:id="7" w:name="_Toc506747302"/>
+      <w:bookmarkStart w:id="7" w:name="_Toc506835437"/>
       <w:r>
         <w:t>Einleitung</w:t>
       </w:r>
@@ -997,9 +3610,11 @@
       <w:r>
         <w:t xml:space="preserve">Dieses Dokument stellt die Moduldokumentation für das Modul </w:t>
       </w:r>
+      <w:proofErr w:type="spellStart"/>
       <w:r>
         <w:t>dbarc</w:t>
       </w:r>
+      <w:proofErr w:type="spellEnd"/>
       <w:r>
         <w:t xml:space="preserve"> dar. Allfällige Unterlagen sind im Modulordner zu finden.</w:t>
       </w:r>
@@ -1011,7 +3626,7 @@
       <w:bookmarkStart w:id="8" w:name="_Toc430422363"/>
       <w:bookmarkStart w:id="9" w:name="_Toc430435986"/>
       <w:bookmarkStart w:id="10" w:name="_Toc431304094"/>
-      <w:bookmarkStart w:id="11" w:name="_Toc506747303"/>
+      <w:bookmarkStart w:id="11" w:name="_Toc506835438"/>
       <w:r>
         <w:t>Lernziele</w:t>
       </w:r>
@@ -1107,7 +3722,7 @@
       <w:bookmarkStart w:id="12" w:name="_Toc430422364"/>
       <w:bookmarkStart w:id="13" w:name="_Toc430435987"/>
       <w:bookmarkStart w:id="14" w:name="_Toc431304095"/>
-      <w:bookmarkStart w:id="15" w:name="_Toc506747304"/>
+      <w:bookmarkStart w:id="15" w:name="_Toc506835439"/>
       <w:r>
         <w:t>Prüfungen</w:t>
       </w:r>
@@ -1118,7 +3733,10 @@
     </w:p>
     <w:p>
       <w:r>
-        <w:t>TODO</w:t>
+        <w:t>Die Modulnote setzt sich aus einer Erfahrungsnote</w:t>
+      </w:r>
+      <w:r>
+        <w:t xml:space="preserve"> zu 50% und zwei Assessments zu je 25% zusammen.</w:t>
       </w:r>
     </w:p>
     <w:p/>
@@ -1126,7 +3744,7 @@
       <w:pPr>
         <w:pStyle w:val="Heading1"/>
       </w:pPr>
-      <w:bookmarkStart w:id="16" w:name="_Toc506747305"/>
+      <w:bookmarkStart w:id="16" w:name="_Toc506835440"/>
       <w:r>
         <w:lastRenderedPageBreak/>
         <w:t>Woche 1</w:t>
@@ -1134,14 +3752,1632 @@
       <w:bookmarkEnd w:id="16"/>
     </w:p>
     <w:p>
-      <w:r>
-        <w:t>TODO</w:t>
-      </w:r>
+      <w:pPr>
+        <w:pStyle w:val="Heading2"/>
+      </w:pPr>
+      <w:bookmarkStart w:id="17" w:name="_Toc506835441"/>
+      <w:r>
+        <w:t>Organisation</w:t>
+      </w:r>
+      <w:bookmarkEnd w:id="17"/>
+    </w:p>
+    <w:p>
+      <w:pPr>
+        <w:pStyle w:val="Heading3"/>
+      </w:pPr>
+      <w:bookmarkStart w:id="18" w:name="_Toc506835442"/>
+      <w:r>
+        <w:t>Lernziele des Moduls</w:t>
+      </w:r>
+      <w:bookmarkEnd w:id="18"/>
+    </w:p>
+    <w:p>
+      <w:r>
+        <w:rPr>
+          <w:noProof/>
+        </w:rPr>
+        <w:drawing>
+          <wp:inline distT="0" distB="0" distL="0" distR="0" wp14:anchorId="4582CB17" wp14:editId="4E7A5F69">
+            <wp:extent cx="5760720" cy="3049905"/>
+            <wp:effectExtent l="0" t="0" r="2540" b="6985"/>
+            <wp:docPr id="1" name="Picture 1"/>
+            <wp:cNvGraphicFramePr>
+              <a:graphicFrameLocks xmlns:a="http://schemas.openxmlformats.org/drawingml/2006/main" noChangeAspect="1"/>
+            </wp:cNvGraphicFramePr>
+            <a:graphic xmlns:a="http://schemas.openxmlformats.org/drawingml/2006/main">
+              <a:graphicData uri="http://schemas.openxmlformats.org/drawingml/2006/picture">
+                <pic:pic xmlns:pic="http://schemas.openxmlformats.org/drawingml/2006/picture">
+                  <pic:nvPicPr>
+                    <pic:cNvPr id="1" name=""/>
+                    <pic:cNvPicPr/>
+                  </pic:nvPicPr>
+                  <pic:blipFill>
+                    <a:blip r:embed="rId9"/>
+                    <a:stretch>
+                      <a:fillRect/>
+                    </a:stretch>
+                  </pic:blipFill>
+                  <pic:spPr>
+                    <a:xfrm>
+                      <a:off x="0" y="0"/>
+                      <a:ext cx="5760720" cy="3049905"/>
+                    </a:xfrm>
+                    <a:prstGeom prst="rect">
+                      <a:avLst/>
+                    </a:prstGeom>
+                  </pic:spPr>
+                </pic:pic>
+              </a:graphicData>
+            </a:graphic>
+          </wp:inline>
+        </w:drawing>
+      </w:r>
+    </w:p>
+    <w:p>
+      <w:pPr>
+        <w:pStyle w:val="Heading3"/>
+      </w:pPr>
+      <w:bookmarkStart w:id="19" w:name="_Toc506835443"/>
+      <w:r>
+        <w:t>Lerninhalt des Moduls</w:t>
+      </w:r>
+      <w:bookmarkEnd w:id="19"/>
+    </w:p>
+    <w:p>
+      <w:r>
+        <w:rPr>
+          <w:noProof/>
+        </w:rPr>
+        <w:drawing>
+          <wp:inline distT="0" distB="0" distL="0" distR="0" wp14:anchorId="0AD356B2" wp14:editId="7DB0CD81">
+            <wp:extent cx="5760720" cy="3018790"/>
+            <wp:effectExtent l="0" t="0" r="0" b="3175"/>
+            <wp:docPr id="2" name="Picture 2"/>
+            <wp:cNvGraphicFramePr>
+              <a:graphicFrameLocks xmlns:a="http://schemas.openxmlformats.org/drawingml/2006/main" noChangeAspect="1"/>
+            </wp:cNvGraphicFramePr>
+            <a:graphic xmlns:a="http://schemas.openxmlformats.org/drawingml/2006/main">
+              <a:graphicData uri="http://schemas.openxmlformats.org/drawingml/2006/picture">
+                <pic:pic xmlns:pic="http://schemas.openxmlformats.org/drawingml/2006/picture">
+                  <pic:nvPicPr>
+                    <pic:cNvPr id="1" name=""/>
+                    <pic:cNvPicPr/>
+                  </pic:nvPicPr>
+                  <pic:blipFill>
+                    <a:blip r:embed="rId10"/>
+                    <a:stretch>
+                      <a:fillRect/>
+                    </a:stretch>
+                  </pic:blipFill>
+                  <pic:spPr>
+                    <a:xfrm>
+                      <a:off x="0" y="0"/>
+                      <a:ext cx="5760720" cy="3018790"/>
+                    </a:xfrm>
+                    <a:prstGeom prst="rect">
+                      <a:avLst/>
+                    </a:prstGeom>
+                  </pic:spPr>
+                </pic:pic>
+              </a:graphicData>
+            </a:graphic>
+          </wp:inline>
+        </w:drawing>
+      </w:r>
+    </w:p>
+    <w:p>
+      <w:pPr>
+        <w:pStyle w:val="Heading3"/>
+      </w:pPr>
+      <w:bookmarkStart w:id="20" w:name="_Toc506835444"/>
+      <w:r>
+        <w:lastRenderedPageBreak/>
+        <w:t>Methodik</w:t>
+      </w:r>
+      <w:bookmarkEnd w:id="20"/>
+    </w:p>
+    <w:p>
+      <w:r>
+        <w:rPr>
+          <w:noProof/>
+        </w:rPr>
+        <w:drawing>
+          <wp:inline distT="0" distB="0" distL="0" distR="0" wp14:anchorId="3A5170FC" wp14:editId="60573DE5">
+            <wp:extent cx="5760720" cy="1947545"/>
+            <wp:effectExtent l="0" t="0" r="0" b="0"/>
+            <wp:docPr id="3" name="Picture 3"/>
+            <wp:cNvGraphicFramePr>
+              <a:graphicFrameLocks xmlns:a="http://schemas.openxmlformats.org/drawingml/2006/main" noChangeAspect="1"/>
+            </wp:cNvGraphicFramePr>
+            <a:graphic xmlns:a="http://schemas.openxmlformats.org/drawingml/2006/main">
+              <a:graphicData uri="http://schemas.openxmlformats.org/drawingml/2006/picture">
+                <pic:pic xmlns:pic="http://schemas.openxmlformats.org/drawingml/2006/picture">
+                  <pic:nvPicPr>
+                    <pic:cNvPr id="1" name=""/>
+                    <pic:cNvPicPr/>
+                  </pic:nvPicPr>
+                  <pic:blipFill>
+                    <a:blip r:embed="rId11"/>
+                    <a:stretch>
+                      <a:fillRect/>
+                    </a:stretch>
+                  </pic:blipFill>
+                  <pic:spPr>
+                    <a:xfrm>
+                      <a:off x="0" y="0"/>
+                      <a:ext cx="5760720" cy="1947545"/>
+                    </a:xfrm>
+                    <a:prstGeom prst="rect">
+                      <a:avLst/>
+                    </a:prstGeom>
+                  </pic:spPr>
+                </pic:pic>
+              </a:graphicData>
+            </a:graphic>
+          </wp:inline>
+        </w:drawing>
+      </w:r>
+    </w:p>
+    <w:p>
+      <w:pPr>
+        <w:pStyle w:val="Heading3"/>
+      </w:pPr>
+      <w:bookmarkStart w:id="21" w:name="_Toc506835445"/>
+      <w:r>
+        <w:t>Assessment</w:t>
+      </w:r>
+      <w:bookmarkEnd w:id="21"/>
+    </w:p>
+    <w:p>
+      <w:r>
+        <w:rPr>
+          <w:noProof/>
+        </w:rPr>
+        <w:drawing>
+          <wp:inline distT="0" distB="0" distL="0" distR="0" wp14:anchorId="286E39C9" wp14:editId="2C85019B">
+            <wp:extent cx="5760720" cy="1471930"/>
+            <wp:effectExtent l="0" t="0" r="0" b="0"/>
+            <wp:docPr id="4" name="Picture 4"/>
+            <wp:cNvGraphicFramePr>
+              <a:graphicFrameLocks xmlns:a="http://schemas.openxmlformats.org/drawingml/2006/main" noChangeAspect="1"/>
+            </wp:cNvGraphicFramePr>
+            <a:graphic xmlns:a="http://schemas.openxmlformats.org/drawingml/2006/main">
+              <a:graphicData uri="http://schemas.openxmlformats.org/drawingml/2006/picture">
+                <pic:pic xmlns:pic="http://schemas.openxmlformats.org/drawingml/2006/picture">
+                  <pic:nvPicPr>
+                    <pic:cNvPr id="1" name=""/>
+                    <pic:cNvPicPr/>
+                  </pic:nvPicPr>
+                  <pic:blipFill>
+                    <a:blip r:embed="rId12"/>
+                    <a:stretch>
+                      <a:fillRect/>
+                    </a:stretch>
+                  </pic:blipFill>
+                  <pic:spPr>
+                    <a:xfrm>
+                      <a:off x="0" y="0"/>
+                      <a:ext cx="5760720" cy="1471930"/>
+                    </a:xfrm>
+                    <a:prstGeom prst="rect">
+                      <a:avLst/>
+                    </a:prstGeom>
+                  </pic:spPr>
+                </pic:pic>
+              </a:graphicData>
+            </a:graphic>
+          </wp:inline>
+        </w:drawing>
+      </w:r>
+    </w:p>
+    <w:p>
+      <w:pPr>
+        <w:pStyle w:val="Heading3"/>
+      </w:pPr>
+      <w:bookmarkStart w:id="22" w:name="_Toc506835446"/>
+      <w:r>
+        <w:t>Themen für Ausarbeitung</w:t>
+      </w:r>
+      <w:bookmarkEnd w:id="22"/>
+    </w:p>
+    <w:p>
+      <w:r>
+        <w:rPr>
+          <w:noProof/>
+        </w:rPr>
+        <w:drawing>
+          <wp:inline distT="0" distB="0" distL="0" distR="0" wp14:anchorId="14EEF19A" wp14:editId="446F1BAF">
+            <wp:extent cx="5760720" cy="2167255"/>
+            <wp:effectExtent l="0" t="0" r="0" b="4445"/>
+            <wp:docPr id="5" name="Picture 5"/>
+            <wp:cNvGraphicFramePr>
+              <a:graphicFrameLocks xmlns:a="http://schemas.openxmlformats.org/drawingml/2006/main" noChangeAspect="1"/>
+            </wp:cNvGraphicFramePr>
+            <a:graphic xmlns:a="http://schemas.openxmlformats.org/drawingml/2006/main">
+              <a:graphicData uri="http://schemas.openxmlformats.org/drawingml/2006/picture">
+                <pic:pic xmlns:pic="http://schemas.openxmlformats.org/drawingml/2006/picture">
+                  <pic:nvPicPr>
+                    <pic:cNvPr id="1" name=""/>
+                    <pic:cNvPicPr/>
+                  </pic:nvPicPr>
+                  <pic:blipFill>
+                    <a:blip r:embed="rId13"/>
+                    <a:stretch>
+                      <a:fillRect/>
+                    </a:stretch>
+                  </pic:blipFill>
+                  <pic:spPr>
+                    <a:xfrm>
+                      <a:off x="0" y="0"/>
+                      <a:ext cx="5760720" cy="2167255"/>
+                    </a:xfrm>
+                    <a:prstGeom prst="rect">
+                      <a:avLst/>
+                    </a:prstGeom>
+                  </pic:spPr>
+                </pic:pic>
+              </a:graphicData>
+            </a:graphic>
+          </wp:inline>
+        </w:drawing>
+      </w:r>
+    </w:p>
+    <w:p>
+      <w:pPr>
+        <w:pStyle w:val="Heading2"/>
+      </w:pPr>
+      <w:bookmarkStart w:id="23" w:name="_Toc506835447"/>
+      <w:r>
+        <w:lastRenderedPageBreak/>
+        <w:t>Gliederung</w:t>
+      </w:r>
+      <w:bookmarkEnd w:id="23"/>
+    </w:p>
+    <w:p>
+      <w:r>
+        <w:rPr>
+          <w:noProof/>
+        </w:rPr>
+        <w:drawing>
+          <wp:inline distT="0" distB="0" distL="0" distR="0" wp14:anchorId="3FE1D143" wp14:editId="0BAB2FBD">
+            <wp:extent cx="5760720" cy="3832860"/>
+            <wp:effectExtent l="0" t="0" r="0" b="0"/>
+            <wp:docPr id="6" name="Picture 6"/>
+            <wp:cNvGraphicFramePr>
+              <a:graphicFrameLocks xmlns:a="http://schemas.openxmlformats.org/drawingml/2006/main" noChangeAspect="1"/>
+            </wp:cNvGraphicFramePr>
+            <a:graphic xmlns:a="http://schemas.openxmlformats.org/drawingml/2006/main">
+              <a:graphicData uri="http://schemas.openxmlformats.org/drawingml/2006/picture">
+                <pic:pic xmlns:pic="http://schemas.openxmlformats.org/drawingml/2006/picture">
+                  <pic:nvPicPr>
+                    <pic:cNvPr id="1" name=""/>
+                    <pic:cNvPicPr/>
+                  </pic:nvPicPr>
+                  <pic:blipFill>
+                    <a:blip r:embed="rId14"/>
+                    <a:stretch>
+                      <a:fillRect/>
+                    </a:stretch>
+                  </pic:blipFill>
+                  <pic:spPr>
+                    <a:xfrm>
+                      <a:off x="0" y="0"/>
+                      <a:ext cx="5760720" cy="3832860"/>
+                    </a:xfrm>
+                    <a:prstGeom prst="rect">
+                      <a:avLst/>
+                    </a:prstGeom>
+                  </pic:spPr>
+                </pic:pic>
+              </a:graphicData>
+            </a:graphic>
+          </wp:inline>
+        </w:drawing>
+      </w:r>
+    </w:p>
+    <w:p>
+      <w:pPr>
+        <w:pStyle w:val="Heading2"/>
+      </w:pPr>
+      <w:bookmarkStart w:id="24" w:name="_Toc506835448"/>
+      <w:r>
+        <w:t>Experiment</w:t>
+      </w:r>
+      <w:bookmarkEnd w:id="24"/>
+    </w:p>
+    <w:p>
+      <w:pPr>
+        <w:pStyle w:val="Heading3"/>
+      </w:pPr>
+      <w:bookmarkStart w:id="25" w:name="_Toc506835449"/>
+      <w:r>
+        <w:t>Warum sollten wir uns Gedanken über Datenbankarchitekturen machen?</w:t>
+      </w:r>
+      <w:bookmarkEnd w:id="25"/>
+    </w:p>
+    <w:p>
+      <w:r>
+        <w:rPr>
+          <w:noProof/>
+        </w:rPr>
+        <w:drawing>
+          <wp:inline distT="0" distB="0" distL="0" distR="0" wp14:anchorId="3722AFF8" wp14:editId="7056216B">
+            <wp:extent cx="5760720" cy="3789680"/>
+            <wp:effectExtent l="0" t="0" r="0" b="1270"/>
+            <wp:docPr id="7" name="Picture 7"/>
+            <wp:cNvGraphicFramePr>
+              <a:graphicFrameLocks xmlns:a="http://schemas.openxmlformats.org/drawingml/2006/main" noChangeAspect="1"/>
+            </wp:cNvGraphicFramePr>
+            <a:graphic xmlns:a="http://schemas.openxmlformats.org/drawingml/2006/main">
+              <a:graphicData uri="http://schemas.openxmlformats.org/drawingml/2006/picture">
+                <pic:pic xmlns:pic="http://schemas.openxmlformats.org/drawingml/2006/picture">
+                  <pic:nvPicPr>
+                    <pic:cNvPr id="1" name=""/>
+                    <pic:cNvPicPr/>
+                  </pic:nvPicPr>
+                  <pic:blipFill>
+                    <a:blip r:embed="rId15"/>
+                    <a:stretch>
+                      <a:fillRect/>
+                    </a:stretch>
+                  </pic:blipFill>
+                  <pic:spPr>
+                    <a:xfrm>
+                      <a:off x="0" y="0"/>
+                      <a:ext cx="5760720" cy="3789680"/>
+                    </a:xfrm>
+                    <a:prstGeom prst="rect">
+                      <a:avLst/>
+                    </a:prstGeom>
+                  </pic:spPr>
+                </pic:pic>
+              </a:graphicData>
+            </a:graphic>
+          </wp:inline>
+        </w:drawing>
+      </w:r>
+    </w:p>
+    <w:p>
+      <w:pPr>
+        <w:pStyle w:val="Heading3"/>
+      </w:pPr>
+      <w:bookmarkStart w:id="26" w:name="_Toc506835450"/>
+      <w:r>
+        <w:lastRenderedPageBreak/>
+        <w:t>Testumgebung</w:t>
+      </w:r>
+      <w:bookmarkEnd w:id="26"/>
+    </w:p>
+    <w:p>
+      <w:r>
+        <w:rPr>
+          <w:noProof/>
+        </w:rPr>
+        <w:drawing>
+          <wp:inline distT="0" distB="0" distL="0" distR="0" wp14:anchorId="6AC029A6" wp14:editId="25F1B688">
+            <wp:extent cx="5632704" cy="2830012"/>
+            <wp:effectExtent l="0" t="0" r="6350" b="8890"/>
+            <wp:docPr id="8" name="Picture 8"/>
+            <wp:cNvGraphicFramePr>
+              <a:graphicFrameLocks xmlns:a="http://schemas.openxmlformats.org/drawingml/2006/main" noChangeAspect="1"/>
+            </wp:cNvGraphicFramePr>
+            <a:graphic xmlns:a="http://schemas.openxmlformats.org/drawingml/2006/main">
+              <a:graphicData uri="http://schemas.openxmlformats.org/drawingml/2006/picture">
+                <pic:pic xmlns:pic="http://schemas.openxmlformats.org/drawingml/2006/picture">
+                  <pic:nvPicPr>
+                    <pic:cNvPr id="1" name=""/>
+                    <pic:cNvPicPr/>
+                  </pic:nvPicPr>
+                  <pic:blipFill>
+                    <a:blip r:embed="rId16"/>
+                    <a:stretch>
+                      <a:fillRect/>
+                    </a:stretch>
+                  </pic:blipFill>
+                  <pic:spPr>
+                    <a:xfrm>
+                      <a:off x="0" y="0"/>
+                      <a:ext cx="5637277" cy="2832309"/>
+                    </a:xfrm>
+                    <a:prstGeom prst="rect">
+                      <a:avLst/>
+                    </a:prstGeom>
+                  </pic:spPr>
+                </pic:pic>
+              </a:graphicData>
+            </a:graphic>
+          </wp:inline>
+        </w:drawing>
+      </w:r>
+    </w:p>
+    <w:p>
+      <w:r>
+        <w:rPr>
+          <w:noProof/>
+        </w:rPr>
+        <w:drawing>
+          <wp:inline distT="0" distB="0" distL="0" distR="0" wp14:anchorId="56F99A05" wp14:editId="4327B84C">
+            <wp:extent cx="5632450" cy="2893833"/>
+            <wp:effectExtent l="0" t="0" r="6350" b="1905"/>
+            <wp:docPr id="9" name="Picture 9"/>
+            <wp:cNvGraphicFramePr>
+              <a:graphicFrameLocks xmlns:a="http://schemas.openxmlformats.org/drawingml/2006/main" noChangeAspect="1"/>
+            </wp:cNvGraphicFramePr>
+            <a:graphic xmlns:a="http://schemas.openxmlformats.org/drawingml/2006/main">
+              <a:graphicData uri="http://schemas.openxmlformats.org/drawingml/2006/picture">
+                <pic:pic xmlns:pic="http://schemas.openxmlformats.org/drawingml/2006/picture">
+                  <pic:nvPicPr>
+                    <pic:cNvPr id="1" name=""/>
+                    <pic:cNvPicPr/>
+                  </pic:nvPicPr>
+                  <pic:blipFill>
+                    <a:blip r:embed="rId17"/>
+                    <a:stretch>
+                      <a:fillRect/>
+                    </a:stretch>
+                  </pic:blipFill>
+                  <pic:spPr>
+                    <a:xfrm>
+                      <a:off x="0" y="0"/>
+                      <a:ext cx="5639023" cy="2897210"/>
+                    </a:xfrm>
+                    <a:prstGeom prst="rect">
+                      <a:avLst/>
+                    </a:prstGeom>
+                  </pic:spPr>
+                </pic:pic>
+              </a:graphicData>
+            </a:graphic>
+          </wp:inline>
+        </w:drawing>
+      </w:r>
+    </w:p>
+    <w:p>
+      <w:r>
+        <w:rPr>
+          <w:noProof/>
+        </w:rPr>
+        <w:drawing>
+          <wp:inline distT="0" distB="0" distL="0" distR="0" wp14:anchorId="3F160B9A" wp14:editId="03F30250">
+            <wp:extent cx="5640019" cy="2833687"/>
+            <wp:effectExtent l="0" t="0" r="0" b="5080"/>
+            <wp:docPr id="10" name="Picture 10"/>
+            <wp:cNvGraphicFramePr>
+              <a:graphicFrameLocks xmlns:a="http://schemas.openxmlformats.org/drawingml/2006/main" noChangeAspect="1"/>
+            </wp:cNvGraphicFramePr>
+            <a:graphic xmlns:a="http://schemas.openxmlformats.org/drawingml/2006/main">
+              <a:graphicData uri="http://schemas.openxmlformats.org/drawingml/2006/picture">
+                <pic:pic xmlns:pic="http://schemas.openxmlformats.org/drawingml/2006/picture">
+                  <pic:nvPicPr>
+                    <pic:cNvPr id="1" name=""/>
+                    <pic:cNvPicPr/>
+                  </pic:nvPicPr>
+                  <pic:blipFill>
+                    <a:blip r:embed="rId18"/>
+                    <a:stretch>
+                      <a:fillRect/>
+                    </a:stretch>
+                  </pic:blipFill>
+                  <pic:spPr>
+                    <a:xfrm>
+                      <a:off x="0" y="0"/>
+                      <a:ext cx="5643962" cy="2835668"/>
+                    </a:xfrm>
+                    <a:prstGeom prst="rect">
+                      <a:avLst/>
+                    </a:prstGeom>
+                  </pic:spPr>
+                </pic:pic>
+              </a:graphicData>
+            </a:graphic>
+          </wp:inline>
+        </w:drawing>
+      </w:r>
+    </w:p>
+    <w:p>
+      <w:pPr>
+        <w:pStyle w:val="Heading3"/>
+      </w:pPr>
+      <w:bookmarkStart w:id="27" w:name="_Toc506835451"/>
+      <w:r>
+        <w:lastRenderedPageBreak/>
+        <w:t>Experiment 1</w:t>
+      </w:r>
+      <w:bookmarkEnd w:id="27"/>
+    </w:p>
+    <w:p>
+      <w:r>
+        <w:rPr>
+          <w:noProof/>
+        </w:rPr>
+        <w:drawing>
+          <wp:inline distT="0" distB="0" distL="0" distR="0" wp14:anchorId="6DD65957" wp14:editId="63B03BE6">
+            <wp:extent cx="5760720" cy="3037205"/>
+            <wp:effectExtent l="0" t="0" r="0" b="0"/>
+            <wp:docPr id="11" name="Picture 11"/>
+            <wp:cNvGraphicFramePr>
+              <a:graphicFrameLocks xmlns:a="http://schemas.openxmlformats.org/drawingml/2006/main" noChangeAspect="1"/>
+            </wp:cNvGraphicFramePr>
+            <a:graphic xmlns:a="http://schemas.openxmlformats.org/drawingml/2006/main">
+              <a:graphicData uri="http://schemas.openxmlformats.org/drawingml/2006/picture">
+                <pic:pic xmlns:pic="http://schemas.openxmlformats.org/drawingml/2006/picture">
+                  <pic:nvPicPr>
+                    <pic:cNvPr id="1" name=""/>
+                    <pic:cNvPicPr/>
+                  </pic:nvPicPr>
+                  <pic:blipFill>
+                    <a:blip r:embed="rId19"/>
+                    <a:stretch>
+                      <a:fillRect/>
+                    </a:stretch>
+                  </pic:blipFill>
+                  <pic:spPr>
+                    <a:xfrm>
+                      <a:off x="0" y="0"/>
+                      <a:ext cx="5760720" cy="3037205"/>
+                    </a:xfrm>
+                    <a:prstGeom prst="rect">
+                      <a:avLst/>
+                    </a:prstGeom>
+                  </pic:spPr>
+                </pic:pic>
+              </a:graphicData>
+            </a:graphic>
+          </wp:inline>
+        </w:drawing>
+      </w:r>
+    </w:p>
+    <w:p>
+      <w:r>
+        <w:rPr>
+          <w:noProof/>
+        </w:rPr>
+        <w:drawing>
+          <wp:inline distT="0" distB="0" distL="0" distR="0" wp14:anchorId="3191C38C" wp14:editId="4BE76090">
+            <wp:extent cx="5760720" cy="3048635"/>
+            <wp:effectExtent l="0" t="0" r="0" b="0"/>
+            <wp:docPr id="12" name="Picture 12"/>
+            <wp:cNvGraphicFramePr>
+              <a:graphicFrameLocks xmlns:a="http://schemas.openxmlformats.org/drawingml/2006/main" noChangeAspect="1"/>
+            </wp:cNvGraphicFramePr>
+            <a:graphic xmlns:a="http://schemas.openxmlformats.org/drawingml/2006/main">
+              <a:graphicData uri="http://schemas.openxmlformats.org/drawingml/2006/picture">
+                <pic:pic xmlns:pic="http://schemas.openxmlformats.org/drawingml/2006/picture">
+                  <pic:nvPicPr>
+                    <pic:cNvPr id="1" name=""/>
+                    <pic:cNvPicPr/>
+                  </pic:nvPicPr>
+                  <pic:blipFill>
+                    <a:blip r:embed="rId20"/>
+                    <a:stretch>
+                      <a:fillRect/>
+                    </a:stretch>
+                  </pic:blipFill>
+                  <pic:spPr>
+                    <a:xfrm>
+                      <a:off x="0" y="0"/>
+                      <a:ext cx="5760720" cy="3048635"/>
+                    </a:xfrm>
+                    <a:prstGeom prst="rect">
+                      <a:avLst/>
+                    </a:prstGeom>
+                  </pic:spPr>
+                </pic:pic>
+              </a:graphicData>
+            </a:graphic>
+          </wp:inline>
+        </w:drawing>
+      </w:r>
+    </w:p>
+    <w:p>
+      <w:pPr>
+        <w:pStyle w:val="Heading3"/>
+      </w:pPr>
+      <w:bookmarkStart w:id="28" w:name="_Toc506835452"/>
+      <w:r>
+        <w:lastRenderedPageBreak/>
+        <w:t>Experiment 2</w:t>
+      </w:r>
+      <w:bookmarkEnd w:id="28"/>
+    </w:p>
+    <w:p>
+      <w:r>
+        <w:rPr>
+          <w:noProof/>
+        </w:rPr>
+        <w:drawing>
+          <wp:inline distT="0" distB="0" distL="0" distR="0" wp14:anchorId="503FBFCE" wp14:editId="3891EA92">
+            <wp:extent cx="5760720" cy="3374390"/>
+            <wp:effectExtent l="0" t="0" r="0" b="0"/>
+            <wp:docPr id="13" name="Picture 13"/>
+            <wp:cNvGraphicFramePr>
+              <a:graphicFrameLocks xmlns:a="http://schemas.openxmlformats.org/drawingml/2006/main" noChangeAspect="1"/>
+            </wp:cNvGraphicFramePr>
+            <a:graphic xmlns:a="http://schemas.openxmlformats.org/drawingml/2006/main">
+              <a:graphicData uri="http://schemas.openxmlformats.org/drawingml/2006/picture">
+                <pic:pic xmlns:pic="http://schemas.openxmlformats.org/drawingml/2006/picture">
+                  <pic:nvPicPr>
+                    <pic:cNvPr id="1" name=""/>
+                    <pic:cNvPicPr/>
+                  </pic:nvPicPr>
+                  <pic:blipFill>
+                    <a:blip r:embed="rId21"/>
+                    <a:stretch>
+                      <a:fillRect/>
+                    </a:stretch>
+                  </pic:blipFill>
+                  <pic:spPr>
+                    <a:xfrm>
+                      <a:off x="0" y="0"/>
+                      <a:ext cx="5760720" cy="3374390"/>
+                    </a:xfrm>
+                    <a:prstGeom prst="rect">
+                      <a:avLst/>
+                    </a:prstGeom>
+                  </pic:spPr>
+                </pic:pic>
+              </a:graphicData>
+            </a:graphic>
+          </wp:inline>
+        </w:drawing>
+      </w:r>
+    </w:p>
+    <w:p>
+      <w:r>
+        <w:rPr>
+          <w:noProof/>
+        </w:rPr>
+        <w:drawing>
+          <wp:inline distT="0" distB="0" distL="0" distR="0" wp14:anchorId="46309D49" wp14:editId="794D7379">
+            <wp:extent cx="5760720" cy="3387090"/>
+            <wp:effectExtent l="0" t="0" r="0" b="3810"/>
+            <wp:docPr id="14" name="Picture 14"/>
+            <wp:cNvGraphicFramePr>
+              <a:graphicFrameLocks xmlns:a="http://schemas.openxmlformats.org/drawingml/2006/main" noChangeAspect="1"/>
+            </wp:cNvGraphicFramePr>
+            <a:graphic xmlns:a="http://schemas.openxmlformats.org/drawingml/2006/main">
+              <a:graphicData uri="http://schemas.openxmlformats.org/drawingml/2006/picture">
+                <pic:pic xmlns:pic="http://schemas.openxmlformats.org/drawingml/2006/picture">
+                  <pic:nvPicPr>
+                    <pic:cNvPr id="1" name=""/>
+                    <pic:cNvPicPr/>
+                  </pic:nvPicPr>
+                  <pic:blipFill>
+                    <a:blip r:embed="rId22"/>
+                    <a:stretch>
+                      <a:fillRect/>
+                    </a:stretch>
+                  </pic:blipFill>
+                  <pic:spPr>
+                    <a:xfrm>
+                      <a:off x="0" y="0"/>
+                      <a:ext cx="5760720" cy="3387090"/>
+                    </a:xfrm>
+                    <a:prstGeom prst="rect">
+                      <a:avLst/>
+                    </a:prstGeom>
+                  </pic:spPr>
+                </pic:pic>
+              </a:graphicData>
+            </a:graphic>
+          </wp:inline>
+        </w:drawing>
+      </w:r>
+    </w:p>
+    <w:p>
+      <w:pPr>
+        <w:pStyle w:val="Heading3"/>
+      </w:pPr>
+      <w:bookmarkStart w:id="29" w:name="_Toc506835453"/>
+      <w:r>
+        <w:lastRenderedPageBreak/>
+        <w:t>Resultate</w:t>
+      </w:r>
+      <w:bookmarkEnd w:id="29"/>
+    </w:p>
+    <w:p>
+      <w:r>
+        <w:rPr>
+          <w:noProof/>
+        </w:rPr>
+        <w:drawing>
+          <wp:inline distT="0" distB="0" distL="0" distR="0" wp14:anchorId="2B1419CA" wp14:editId="37AC1742">
+            <wp:extent cx="5760720" cy="3939540"/>
+            <wp:effectExtent l="0" t="0" r="0" b="3810"/>
+            <wp:docPr id="15" name="Picture 15"/>
+            <wp:cNvGraphicFramePr>
+              <a:graphicFrameLocks xmlns:a="http://schemas.openxmlformats.org/drawingml/2006/main" noChangeAspect="1"/>
+            </wp:cNvGraphicFramePr>
+            <a:graphic xmlns:a="http://schemas.openxmlformats.org/drawingml/2006/main">
+              <a:graphicData uri="http://schemas.openxmlformats.org/drawingml/2006/picture">
+                <pic:pic xmlns:pic="http://schemas.openxmlformats.org/drawingml/2006/picture">
+                  <pic:nvPicPr>
+                    <pic:cNvPr id="1" name=""/>
+                    <pic:cNvPicPr/>
+                  </pic:nvPicPr>
+                  <pic:blipFill>
+                    <a:blip r:embed="rId23"/>
+                    <a:stretch>
+                      <a:fillRect/>
+                    </a:stretch>
+                  </pic:blipFill>
+                  <pic:spPr>
+                    <a:xfrm>
+                      <a:off x="0" y="0"/>
+                      <a:ext cx="5760720" cy="3939540"/>
+                    </a:xfrm>
+                    <a:prstGeom prst="rect">
+                      <a:avLst/>
+                    </a:prstGeom>
+                  </pic:spPr>
+                </pic:pic>
+              </a:graphicData>
+            </a:graphic>
+          </wp:inline>
+        </w:drawing>
+      </w:r>
+    </w:p>
+    <w:p>
+      <w:pPr>
+        <w:pStyle w:val="Heading2"/>
+      </w:pPr>
+      <w:bookmarkStart w:id="30" w:name="_Toc506835454"/>
+      <w:r>
+        <w:t>Komponenten eines Informationssystems</w:t>
+      </w:r>
+      <w:bookmarkEnd w:id="30"/>
+    </w:p>
+    <w:p>
+      <w:r>
+        <w:rPr>
+          <w:noProof/>
+        </w:rPr>
+        <w:drawing>
+          <wp:inline distT="0" distB="0" distL="0" distR="0" wp14:anchorId="0089E8FA" wp14:editId="595FDA60">
+            <wp:extent cx="5760720" cy="3784600"/>
+            <wp:effectExtent l="0" t="0" r="0" b="6350"/>
+            <wp:docPr id="16" name="Picture 16"/>
+            <wp:cNvGraphicFramePr>
+              <a:graphicFrameLocks xmlns:a="http://schemas.openxmlformats.org/drawingml/2006/main" noChangeAspect="1"/>
+            </wp:cNvGraphicFramePr>
+            <a:graphic xmlns:a="http://schemas.openxmlformats.org/drawingml/2006/main">
+              <a:graphicData uri="http://schemas.openxmlformats.org/drawingml/2006/picture">
+                <pic:pic xmlns:pic="http://schemas.openxmlformats.org/drawingml/2006/picture">
+                  <pic:nvPicPr>
+                    <pic:cNvPr id="1" name=""/>
+                    <pic:cNvPicPr/>
+                  </pic:nvPicPr>
+                  <pic:blipFill>
+                    <a:blip r:embed="rId24"/>
+                    <a:stretch>
+                      <a:fillRect/>
+                    </a:stretch>
+                  </pic:blipFill>
+                  <pic:spPr>
+                    <a:xfrm>
+                      <a:off x="0" y="0"/>
+                      <a:ext cx="5760720" cy="3784600"/>
+                    </a:xfrm>
+                    <a:prstGeom prst="rect">
+                      <a:avLst/>
+                    </a:prstGeom>
+                  </pic:spPr>
+                </pic:pic>
+              </a:graphicData>
+            </a:graphic>
+          </wp:inline>
+        </w:drawing>
+      </w:r>
+    </w:p>
+    <w:p>
+      <w:pPr>
+        <w:pStyle w:val="Heading2"/>
+      </w:pPr>
+      <w:bookmarkStart w:id="31" w:name="_Toc506835455"/>
+      <w:r>
+        <w:lastRenderedPageBreak/>
+        <w:t>DB Architekturen</w:t>
+      </w:r>
+      <w:bookmarkEnd w:id="31"/>
+    </w:p>
+    <w:p>
+      <w:pPr>
+        <w:pStyle w:val="Heading3"/>
+      </w:pPr>
+      <w:bookmarkStart w:id="32" w:name="_Toc506835456"/>
+      <w:r>
+        <w:t xml:space="preserve">3 </w:t>
+      </w:r>
+      <w:r>
+        <w:t>Schema Architektur</w:t>
+      </w:r>
+      <w:r>
+        <w:t xml:space="preserve"> ANSI-SPARC</w:t>
+      </w:r>
+      <w:bookmarkEnd w:id="32"/>
+    </w:p>
+    <w:p>
+      <w:r>
+        <w:rPr>
+          <w:noProof/>
+        </w:rPr>
+        <w:drawing>
+          <wp:inline distT="0" distB="0" distL="0" distR="0" wp14:anchorId="7F09771C" wp14:editId="515BA831">
+            <wp:extent cx="5760720" cy="3327400"/>
+            <wp:effectExtent l="0" t="0" r="0" b="6350"/>
+            <wp:docPr id="17" name="Picture 17"/>
+            <wp:cNvGraphicFramePr>
+              <a:graphicFrameLocks xmlns:a="http://schemas.openxmlformats.org/drawingml/2006/main" noChangeAspect="1"/>
+            </wp:cNvGraphicFramePr>
+            <a:graphic xmlns:a="http://schemas.openxmlformats.org/drawingml/2006/main">
+              <a:graphicData uri="http://schemas.openxmlformats.org/drawingml/2006/picture">
+                <pic:pic xmlns:pic="http://schemas.openxmlformats.org/drawingml/2006/picture">
+                  <pic:nvPicPr>
+                    <pic:cNvPr id="1" name=""/>
+                    <pic:cNvPicPr/>
+                  </pic:nvPicPr>
+                  <pic:blipFill>
+                    <a:blip r:embed="rId25"/>
+                    <a:stretch>
+                      <a:fillRect/>
+                    </a:stretch>
+                  </pic:blipFill>
+                  <pic:spPr>
+                    <a:xfrm>
+                      <a:off x="0" y="0"/>
+                      <a:ext cx="5760720" cy="3327400"/>
+                    </a:xfrm>
+                    <a:prstGeom prst="rect">
+                      <a:avLst/>
+                    </a:prstGeom>
+                  </pic:spPr>
+                </pic:pic>
+              </a:graphicData>
+            </a:graphic>
+          </wp:inline>
+        </w:drawing>
+      </w:r>
+    </w:p>
+    <w:p>
+      <w:pPr>
+        <w:pStyle w:val="Heading3"/>
+      </w:pPr>
+      <w:bookmarkStart w:id="33" w:name="_Toc506835457"/>
+      <w:r>
+        <w:t>Datenunabhängigkeit</w:t>
+      </w:r>
+      <w:bookmarkEnd w:id="33"/>
+    </w:p>
+    <w:p>
+      <w:r>
+        <w:rPr>
+          <w:noProof/>
+        </w:rPr>
+        <w:drawing>
+          <wp:inline distT="0" distB="0" distL="0" distR="0" wp14:anchorId="0F02E6A7" wp14:editId="14AA3AC7">
+            <wp:extent cx="5760720" cy="3191510"/>
+            <wp:effectExtent l="0" t="0" r="0" b="8890"/>
+            <wp:docPr id="19" name="Picture 19"/>
+            <wp:cNvGraphicFramePr>
+              <a:graphicFrameLocks xmlns:a="http://schemas.openxmlformats.org/drawingml/2006/main" noChangeAspect="1"/>
+            </wp:cNvGraphicFramePr>
+            <a:graphic xmlns:a="http://schemas.openxmlformats.org/drawingml/2006/main">
+              <a:graphicData uri="http://schemas.openxmlformats.org/drawingml/2006/picture">
+                <pic:pic xmlns:pic="http://schemas.openxmlformats.org/drawingml/2006/picture">
+                  <pic:nvPicPr>
+                    <pic:cNvPr id="1" name=""/>
+                    <pic:cNvPicPr/>
+                  </pic:nvPicPr>
+                  <pic:blipFill>
+                    <a:blip r:embed="rId26"/>
+                    <a:stretch>
+                      <a:fillRect/>
+                    </a:stretch>
+                  </pic:blipFill>
+                  <pic:spPr>
+                    <a:xfrm>
+                      <a:off x="0" y="0"/>
+                      <a:ext cx="5760720" cy="3191510"/>
+                    </a:xfrm>
+                    <a:prstGeom prst="rect">
+                      <a:avLst/>
+                    </a:prstGeom>
+                  </pic:spPr>
+                </pic:pic>
+              </a:graphicData>
+            </a:graphic>
+          </wp:inline>
+        </w:drawing>
+      </w:r>
+    </w:p>
+    <w:p>
+      <w:pPr>
+        <w:pStyle w:val="Heading3"/>
+      </w:pPr>
+      <w:bookmarkStart w:id="34" w:name="_Toc506835458"/>
+      <w:r>
+        <w:lastRenderedPageBreak/>
+        <w:t>Schichtarchitektur</w:t>
+      </w:r>
+      <w:bookmarkEnd w:id="34"/>
+    </w:p>
+    <w:p>
+      <w:r>
+        <w:rPr>
+          <w:noProof/>
+        </w:rPr>
+        <w:drawing>
+          <wp:inline distT="0" distB="0" distL="0" distR="0" wp14:anchorId="2E64AA87" wp14:editId="0EDE75E8">
+            <wp:extent cx="5760720" cy="3423285"/>
+            <wp:effectExtent l="0" t="0" r="0" b="5715"/>
+            <wp:docPr id="20" name="Picture 20"/>
+            <wp:cNvGraphicFramePr>
+              <a:graphicFrameLocks xmlns:a="http://schemas.openxmlformats.org/drawingml/2006/main" noChangeAspect="1"/>
+            </wp:cNvGraphicFramePr>
+            <a:graphic xmlns:a="http://schemas.openxmlformats.org/drawingml/2006/main">
+              <a:graphicData uri="http://schemas.openxmlformats.org/drawingml/2006/picture">
+                <pic:pic xmlns:pic="http://schemas.openxmlformats.org/drawingml/2006/picture">
+                  <pic:nvPicPr>
+                    <pic:cNvPr id="1" name=""/>
+                    <pic:cNvPicPr/>
+                  </pic:nvPicPr>
+                  <pic:blipFill>
+                    <a:blip r:embed="rId27"/>
+                    <a:stretch>
+                      <a:fillRect/>
+                    </a:stretch>
+                  </pic:blipFill>
+                  <pic:spPr>
+                    <a:xfrm>
+                      <a:off x="0" y="0"/>
+                      <a:ext cx="5760720" cy="3423285"/>
+                    </a:xfrm>
+                    <a:prstGeom prst="rect">
+                      <a:avLst/>
+                    </a:prstGeom>
+                  </pic:spPr>
+                </pic:pic>
+              </a:graphicData>
+            </a:graphic>
+          </wp:inline>
+        </w:drawing>
+      </w:r>
+    </w:p>
+    <w:p>
+      <w:r>
+        <w:rPr>
+          <w:noProof/>
+        </w:rPr>
+        <w:drawing>
+          <wp:inline distT="0" distB="0" distL="0" distR="0" wp14:anchorId="47ABEAB0" wp14:editId="3669DA45">
+            <wp:extent cx="5760720" cy="4117340"/>
+            <wp:effectExtent l="0" t="0" r="0" b="0"/>
+            <wp:docPr id="21" name="Picture 21"/>
+            <wp:cNvGraphicFramePr>
+              <a:graphicFrameLocks xmlns:a="http://schemas.openxmlformats.org/drawingml/2006/main" noChangeAspect="1"/>
+            </wp:cNvGraphicFramePr>
+            <a:graphic xmlns:a="http://schemas.openxmlformats.org/drawingml/2006/main">
+              <a:graphicData uri="http://schemas.openxmlformats.org/drawingml/2006/picture">
+                <pic:pic xmlns:pic="http://schemas.openxmlformats.org/drawingml/2006/picture">
+                  <pic:nvPicPr>
+                    <pic:cNvPr id="1" name=""/>
+                    <pic:cNvPicPr/>
+                  </pic:nvPicPr>
+                  <pic:blipFill>
+                    <a:blip r:embed="rId28"/>
+                    <a:stretch>
+                      <a:fillRect/>
+                    </a:stretch>
+                  </pic:blipFill>
+                  <pic:spPr>
+                    <a:xfrm>
+                      <a:off x="0" y="0"/>
+                      <a:ext cx="5760720" cy="4117340"/>
+                    </a:xfrm>
+                    <a:prstGeom prst="rect">
+                      <a:avLst/>
+                    </a:prstGeom>
+                  </pic:spPr>
+                </pic:pic>
+              </a:graphicData>
+            </a:graphic>
+          </wp:inline>
+        </w:drawing>
+      </w:r>
+    </w:p>
+    <w:p>
+      <w:pPr>
+        <w:pStyle w:val="Heading2"/>
+      </w:pPr>
+      <w:bookmarkStart w:id="35" w:name="_Toc506835459"/>
+      <w:r>
+        <w:lastRenderedPageBreak/>
+        <w:t>Konzeptionelle DB-Architektur</w:t>
+      </w:r>
+      <w:bookmarkEnd w:id="35"/>
+    </w:p>
+    <w:p>
+      <w:pPr>
+        <w:pStyle w:val="Heading3"/>
+      </w:pPr>
+      <w:bookmarkStart w:id="36" w:name="_Toc506835460"/>
+      <w:r>
+        <w:t>Client-Request</w:t>
+      </w:r>
+      <w:bookmarkEnd w:id="36"/>
+    </w:p>
+    <w:p>
+      <w:r>
+        <w:rPr>
+          <w:noProof/>
+        </w:rPr>
+        <w:drawing>
+          <wp:inline distT="0" distB="0" distL="0" distR="0" wp14:anchorId="4DFB1CA6" wp14:editId="4B04BCB6">
+            <wp:extent cx="5760720" cy="3656330"/>
+            <wp:effectExtent l="0" t="0" r="0" b="1270"/>
+            <wp:docPr id="22" name="Picture 22"/>
+            <wp:cNvGraphicFramePr>
+              <a:graphicFrameLocks xmlns:a="http://schemas.openxmlformats.org/drawingml/2006/main" noChangeAspect="1"/>
+            </wp:cNvGraphicFramePr>
+            <a:graphic xmlns:a="http://schemas.openxmlformats.org/drawingml/2006/main">
+              <a:graphicData uri="http://schemas.openxmlformats.org/drawingml/2006/picture">
+                <pic:pic xmlns:pic="http://schemas.openxmlformats.org/drawingml/2006/picture">
+                  <pic:nvPicPr>
+                    <pic:cNvPr id="1" name=""/>
+                    <pic:cNvPicPr/>
+                  </pic:nvPicPr>
+                  <pic:blipFill>
+                    <a:blip r:embed="rId29"/>
+                    <a:stretch>
+                      <a:fillRect/>
+                    </a:stretch>
+                  </pic:blipFill>
+                  <pic:spPr>
+                    <a:xfrm>
+                      <a:off x="0" y="0"/>
+                      <a:ext cx="5760720" cy="3656330"/>
+                    </a:xfrm>
+                    <a:prstGeom prst="rect">
+                      <a:avLst/>
+                    </a:prstGeom>
+                  </pic:spPr>
+                </pic:pic>
+              </a:graphicData>
+            </a:graphic>
+          </wp:inline>
+        </w:drawing>
+      </w:r>
+    </w:p>
+    <w:p>
+      <w:pPr>
+        <w:pStyle w:val="Heading3"/>
+      </w:pPr>
+      <w:bookmarkStart w:id="37" w:name="_Toc506835461"/>
+      <w:r>
+        <w:t>Query-Baum</w:t>
+      </w:r>
+      <w:bookmarkEnd w:id="37"/>
+    </w:p>
+    <w:p>
+      <w:r>
+        <w:rPr>
+          <w:noProof/>
+        </w:rPr>
+        <w:drawing>
+          <wp:inline distT="0" distB="0" distL="0" distR="0" wp14:anchorId="5FF5CAB4" wp14:editId="4DF2BD59">
+            <wp:extent cx="5760720" cy="4032250"/>
+            <wp:effectExtent l="0" t="0" r="0" b="6350"/>
+            <wp:docPr id="23" name="Picture 23"/>
+            <wp:cNvGraphicFramePr>
+              <a:graphicFrameLocks xmlns:a="http://schemas.openxmlformats.org/drawingml/2006/main" noChangeAspect="1"/>
+            </wp:cNvGraphicFramePr>
+            <a:graphic xmlns:a="http://schemas.openxmlformats.org/drawingml/2006/main">
+              <a:graphicData uri="http://schemas.openxmlformats.org/drawingml/2006/picture">
+                <pic:pic xmlns:pic="http://schemas.openxmlformats.org/drawingml/2006/picture">
+                  <pic:nvPicPr>
+                    <pic:cNvPr id="1" name=""/>
+                    <pic:cNvPicPr/>
+                  </pic:nvPicPr>
+                  <pic:blipFill>
+                    <a:blip r:embed="rId30"/>
+                    <a:stretch>
+                      <a:fillRect/>
+                    </a:stretch>
+                  </pic:blipFill>
+                  <pic:spPr>
+                    <a:xfrm>
+                      <a:off x="0" y="0"/>
+                      <a:ext cx="5760720" cy="4032250"/>
+                    </a:xfrm>
+                    <a:prstGeom prst="rect">
+                      <a:avLst/>
+                    </a:prstGeom>
+                  </pic:spPr>
+                </pic:pic>
+              </a:graphicData>
+            </a:graphic>
+          </wp:inline>
+        </w:drawing>
+      </w:r>
+    </w:p>
+    <w:p>
+      <w:r>
+        <w:rPr>
+          <w:noProof/>
+        </w:rPr>
+        <w:lastRenderedPageBreak/>
+        <w:drawing>
+          <wp:inline distT="0" distB="0" distL="0" distR="0" wp14:anchorId="4EC86666" wp14:editId="4453133E">
+            <wp:extent cx="5760720" cy="4055745"/>
+            <wp:effectExtent l="0" t="0" r="0" b="1905"/>
+            <wp:docPr id="24" name="Picture 24"/>
+            <wp:cNvGraphicFramePr>
+              <a:graphicFrameLocks xmlns:a="http://schemas.openxmlformats.org/drawingml/2006/main" noChangeAspect="1"/>
+            </wp:cNvGraphicFramePr>
+            <a:graphic xmlns:a="http://schemas.openxmlformats.org/drawingml/2006/main">
+              <a:graphicData uri="http://schemas.openxmlformats.org/drawingml/2006/picture">
+                <pic:pic xmlns:pic="http://schemas.openxmlformats.org/drawingml/2006/picture">
+                  <pic:nvPicPr>
+                    <pic:cNvPr id="1" name=""/>
+                    <pic:cNvPicPr/>
+                  </pic:nvPicPr>
+                  <pic:blipFill>
+                    <a:blip r:embed="rId31"/>
+                    <a:stretch>
+                      <a:fillRect/>
+                    </a:stretch>
+                  </pic:blipFill>
+                  <pic:spPr>
+                    <a:xfrm>
+                      <a:off x="0" y="0"/>
+                      <a:ext cx="5760720" cy="4055745"/>
+                    </a:xfrm>
+                    <a:prstGeom prst="rect">
+                      <a:avLst/>
+                    </a:prstGeom>
+                  </pic:spPr>
+                </pic:pic>
+              </a:graphicData>
+            </a:graphic>
+          </wp:inline>
+        </w:drawing>
+      </w:r>
+    </w:p>
+    <w:p>
+      <w:r>
+        <w:rPr>
+          <w:noProof/>
+        </w:rPr>
+        <w:drawing>
+          <wp:inline distT="0" distB="0" distL="0" distR="0" wp14:anchorId="7F29A3F5" wp14:editId="26CB35F9">
+            <wp:extent cx="5760720" cy="4044315"/>
+            <wp:effectExtent l="0" t="0" r="0" b="0"/>
+            <wp:docPr id="25" name="Picture 25"/>
+            <wp:cNvGraphicFramePr>
+              <a:graphicFrameLocks xmlns:a="http://schemas.openxmlformats.org/drawingml/2006/main" noChangeAspect="1"/>
+            </wp:cNvGraphicFramePr>
+            <a:graphic xmlns:a="http://schemas.openxmlformats.org/drawingml/2006/main">
+              <a:graphicData uri="http://schemas.openxmlformats.org/drawingml/2006/picture">
+                <pic:pic xmlns:pic="http://schemas.openxmlformats.org/drawingml/2006/picture">
+                  <pic:nvPicPr>
+                    <pic:cNvPr id="1" name=""/>
+                    <pic:cNvPicPr/>
+                  </pic:nvPicPr>
+                  <pic:blipFill>
+                    <a:blip r:embed="rId32"/>
+                    <a:stretch>
+                      <a:fillRect/>
+                    </a:stretch>
+                  </pic:blipFill>
+                  <pic:spPr>
+                    <a:xfrm>
+                      <a:off x="0" y="0"/>
+                      <a:ext cx="5760720" cy="4044315"/>
+                    </a:xfrm>
+                    <a:prstGeom prst="rect">
+                      <a:avLst/>
+                    </a:prstGeom>
+                  </pic:spPr>
+                </pic:pic>
+              </a:graphicData>
+            </a:graphic>
+          </wp:inline>
+        </w:drawing>
+      </w:r>
+    </w:p>
+    <w:p>
+      <w:pPr>
+        <w:pStyle w:val="Heading2"/>
+      </w:pPr>
+      <w:bookmarkStart w:id="38" w:name="_Toc506835462"/>
+      <w:r>
+        <w:lastRenderedPageBreak/>
+        <w:t>System Architekturen</w:t>
+      </w:r>
+      <w:bookmarkEnd w:id="38"/>
+    </w:p>
+    <w:p>
+      <w:pPr>
+        <w:pStyle w:val="Heading3"/>
+      </w:pPr>
+      <w:bookmarkStart w:id="39" w:name="_Toc506835463"/>
+      <w:r>
+        <w:t>Allgemeine Systemarchitektur</w:t>
+      </w:r>
+      <w:bookmarkEnd w:id="39"/>
+    </w:p>
+    <w:p>
+      <w:r>
+        <w:rPr>
+          <w:noProof/>
+        </w:rPr>
+        <w:drawing>
+          <wp:inline distT="0" distB="0" distL="0" distR="0" wp14:anchorId="1E8291AE" wp14:editId="11418651">
+            <wp:extent cx="5760720" cy="898525"/>
+            <wp:effectExtent l="0" t="0" r="0" b="0"/>
+            <wp:docPr id="26" name="Picture 26"/>
+            <wp:cNvGraphicFramePr>
+              <a:graphicFrameLocks xmlns:a="http://schemas.openxmlformats.org/drawingml/2006/main" noChangeAspect="1"/>
+            </wp:cNvGraphicFramePr>
+            <a:graphic xmlns:a="http://schemas.openxmlformats.org/drawingml/2006/main">
+              <a:graphicData uri="http://schemas.openxmlformats.org/drawingml/2006/picture">
+                <pic:pic xmlns:pic="http://schemas.openxmlformats.org/drawingml/2006/picture">
+                  <pic:nvPicPr>
+                    <pic:cNvPr id="1" name=""/>
+                    <pic:cNvPicPr/>
+                  </pic:nvPicPr>
+                  <pic:blipFill>
+                    <a:blip r:embed="rId33"/>
+                    <a:stretch>
+                      <a:fillRect/>
+                    </a:stretch>
+                  </pic:blipFill>
+                  <pic:spPr>
+                    <a:xfrm>
+                      <a:off x="0" y="0"/>
+                      <a:ext cx="5760720" cy="898525"/>
+                    </a:xfrm>
+                    <a:prstGeom prst="rect">
+                      <a:avLst/>
+                    </a:prstGeom>
+                  </pic:spPr>
+                </pic:pic>
+              </a:graphicData>
+            </a:graphic>
+          </wp:inline>
+        </w:drawing>
+      </w:r>
+    </w:p>
+    <w:p>
+      <w:pPr>
+        <w:pStyle w:val="Heading3"/>
+        <w:rPr>
+          <w:lang w:val="en-GB"/>
+        </w:rPr>
+      </w:pPr>
+      <w:bookmarkStart w:id="40" w:name="_Toc506835464"/>
+      <w:r>
+        <w:rPr>
+          <w:lang w:val="en-GB"/>
+        </w:rPr>
+        <w:t xml:space="preserve">Ein Server </w:t>
+      </w:r>
+      <w:proofErr w:type="spellStart"/>
+      <w:r>
+        <w:rPr>
+          <w:lang w:val="en-GB"/>
+        </w:rPr>
+        <w:t>Prozess</w:t>
+      </w:r>
+      <w:proofErr w:type="spellEnd"/>
+      <w:r>
+        <w:rPr>
+          <w:lang w:val="en-GB"/>
+        </w:rPr>
+        <w:t>/Thread p</w:t>
+      </w:r>
+      <w:r>
+        <w:rPr>
+          <w:lang w:val="en-GB"/>
+        </w:rPr>
+        <w:t>ro Client</w:t>
+      </w:r>
+      <w:bookmarkEnd w:id="40"/>
+    </w:p>
+    <w:p>
+      <w:pPr>
+        <w:rPr>
+          <w:lang w:val="en-GB"/>
+        </w:rPr>
+      </w:pPr>
+      <w:r>
+        <w:rPr>
+          <w:noProof/>
+        </w:rPr>
+        <w:drawing>
+          <wp:inline distT="0" distB="0" distL="0" distR="0" wp14:anchorId="367CF39A" wp14:editId="1A63ABD9">
+            <wp:extent cx="5760720" cy="2840355"/>
+            <wp:effectExtent l="0" t="0" r="0" b="0"/>
+            <wp:docPr id="28" name="Picture 28"/>
+            <wp:cNvGraphicFramePr>
+              <a:graphicFrameLocks xmlns:a="http://schemas.openxmlformats.org/drawingml/2006/main" noChangeAspect="1"/>
+            </wp:cNvGraphicFramePr>
+            <a:graphic xmlns:a="http://schemas.openxmlformats.org/drawingml/2006/main">
+              <a:graphicData uri="http://schemas.openxmlformats.org/drawingml/2006/picture">
+                <pic:pic xmlns:pic="http://schemas.openxmlformats.org/drawingml/2006/picture">
+                  <pic:nvPicPr>
+                    <pic:cNvPr id="1" name=""/>
+                    <pic:cNvPicPr/>
+                  </pic:nvPicPr>
+                  <pic:blipFill>
+                    <a:blip r:embed="rId34"/>
+                    <a:stretch>
+                      <a:fillRect/>
+                    </a:stretch>
+                  </pic:blipFill>
+                  <pic:spPr>
+                    <a:xfrm>
+                      <a:off x="0" y="0"/>
+                      <a:ext cx="5760720" cy="2840355"/>
+                    </a:xfrm>
+                    <a:prstGeom prst="rect">
+                      <a:avLst/>
+                    </a:prstGeom>
+                  </pic:spPr>
+                </pic:pic>
+              </a:graphicData>
+            </a:graphic>
+          </wp:inline>
+        </w:drawing>
+      </w:r>
+    </w:p>
+    <w:p>
+      <w:pPr>
+        <w:pStyle w:val="Heading3"/>
+        <w:rPr>
+          <w:lang w:val="en-GB"/>
+        </w:rPr>
+      </w:pPr>
+      <w:bookmarkStart w:id="41" w:name="_Toc506835465"/>
+      <w:r>
+        <w:rPr>
+          <w:lang w:val="en-GB"/>
+        </w:rPr>
+        <w:t>Worker Pool</w:t>
+      </w:r>
+      <w:bookmarkEnd w:id="41"/>
+    </w:p>
+    <w:p>
+      <w:pPr>
+        <w:rPr>
+          <w:lang w:val="en-GB"/>
+        </w:rPr>
+      </w:pPr>
+      <w:r>
+        <w:rPr>
+          <w:noProof/>
+        </w:rPr>
+        <w:drawing>
+          <wp:inline distT="0" distB="0" distL="0" distR="0" wp14:anchorId="5AD1DAB6" wp14:editId="7A6EBDEC">
+            <wp:extent cx="5760720" cy="3166745"/>
+            <wp:effectExtent l="0" t="0" r="0" b="0"/>
+            <wp:docPr id="27" name="Picture 27"/>
+            <wp:cNvGraphicFramePr>
+              <a:graphicFrameLocks xmlns:a="http://schemas.openxmlformats.org/drawingml/2006/main" noChangeAspect="1"/>
+            </wp:cNvGraphicFramePr>
+            <a:graphic xmlns:a="http://schemas.openxmlformats.org/drawingml/2006/main">
+              <a:graphicData uri="http://schemas.openxmlformats.org/drawingml/2006/picture">
+                <pic:pic xmlns:pic="http://schemas.openxmlformats.org/drawingml/2006/picture">
+                  <pic:nvPicPr>
+                    <pic:cNvPr id="1" name=""/>
+                    <pic:cNvPicPr/>
+                  </pic:nvPicPr>
+                  <pic:blipFill>
+                    <a:blip r:embed="rId35"/>
+                    <a:stretch>
+                      <a:fillRect/>
+                    </a:stretch>
+                  </pic:blipFill>
+                  <pic:spPr>
+                    <a:xfrm>
+                      <a:off x="0" y="0"/>
+                      <a:ext cx="5760720" cy="3166745"/>
+                    </a:xfrm>
+                    <a:prstGeom prst="rect">
+                      <a:avLst/>
+                    </a:prstGeom>
+                  </pic:spPr>
+                </pic:pic>
+              </a:graphicData>
+            </a:graphic>
+          </wp:inline>
+        </w:drawing>
+      </w:r>
+    </w:p>
+    <w:p>
+      <w:pPr>
+        <w:pStyle w:val="Heading2"/>
+      </w:pPr>
+      <w:bookmarkStart w:id="42" w:name="_Toc506835466"/>
+      <w:r>
+        <w:lastRenderedPageBreak/>
+        <w:t>Konkrete Architekturen</w:t>
+      </w:r>
+      <w:bookmarkEnd w:id="42"/>
+    </w:p>
+    <w:p>
+      <w:pPr>
+        <w:pStyle w:val="Heading3"/>
+      </w:pPr>
+      <w:bookmarkStart w:id="43" w:name="_Toc506835467"/>
+      <w:r>
+        <w:t>MySQL</w:t>
+      </w:r>
+      <w:bookmarkEnd w:id="43"/>
+    </w:p>
+    <w:p>
+      <w:r>
+        <w:rPr>
+          <w:noProof/>
+        </w:rPr>
+        <w:drawing>
+          <wp:inline distT="0" distB="0" distL="0" distR="0" wp14:anchorId="296332D8" wp14:editId="75BAB3D0">
+            <wp:extent cx="5760720" cy="4340860"/>
+            <wp:effectExtent l="0" t="0" r="0" b="2540"/>
+            <wp:docPr id="29" name="Picture 29"/>
+            <wp:cNvGraphicFramePr>
+              <a:graphicFrameLocks xmlns:a="http://schemas.openxmlformats.org/drawingml/2006/main" noChangeAspect="1"/>
+            </wp:cNvGraphicFramePr>
+            <a:graphic xmlns:a="http://schemas.openxmlformats.org/drawingml/2006/main">
+              <a:graphicData uri="http://schemas.openxmlformats.org/drawingml/2006/picture">
+                <pic:pic xmlns:pic="http://schemas.openxmlformats.org/drawingml/2006/picture">
+                  <pic:nvPicPr>
+                    <pic:cNvPr id="1" name=""/>
+                    <pic:cNvPicPr/>
+                  </pic:nvPicPr>
+                  <pic:blipFill>
+                    <a:blip r:embed="rId36"/>
+                    <a:stretch>
+                      <a:fillRect/>
+                    </a:stretch>
+                  </pic:blipFill>
+                  <pic:spPr>
+                    <a:xfrm>
+                      <a:off x="0" y="0"/>
+                      <a:ext cx="5760720" cy="4340860"/>
+                    </a:xfrm>
+                    <a:prstGeom prst="rect">
+                      <a:avLst/>
+                    </a:prstGeom>
+                  </pic:spPr>
+                </pic:pic>
+              </a:graphicData>
+            </a:graphic>
+          </wp:inline>
+        </w:drawing>
+      </w:r>
+    </w:p>
+    <w:p>
+      <w:pPr>
+        <w:pStyle w:val="Heading3"/>
+      </w:pPr>
+      <w:bookmarkStart w:id="44" w:name="_Toc506835468"/>
+      <w:r>
+        <w:t>PostgreSQL</w:t>
+      </w:r>
+      <w:bookmarkEnd w:id="44"/>
+    </w:p>
+    <w:p>
+      <w:r>
+        <w:rPr>
+          <w:noProof/>
+        </w:rPr>
+        <w:drawing>
+          <wp:inline distT="0" distB="0" distL="0" distR="0" wp14:anchorId="7FB0386D" wp14:editId="6BF74054">
+            <wp:extent cx="5760720" cy="3436620"/>
+            <wp:effectExtent l="0" t="0" r="0" b="0"/>
+            <wp:docPr id="30" name="Picture 30"/>
+            <wp:cNvGraphicFramePr>
+              <a:graphicFrameLocks xmlns:a="http://schemas.openxmlformats.org/drawingml/2006/main" noChangeAspect="1"/>
+            </wp:cNvGraphicFramePr>
+            <a:graphic xmlns:a="http://schemas.openxmlformats.org/drawingml/2006/main">
+              <a:graphicData uri="http://schemas.openxmlformats.org/drawingml/2006/picture">
+                <pic:pic xmlns:pic="http://schemas.openxmlformats.org/drawingml/2006/picture">
+                  <pic:nvPicPr>
+                    <pic:cNvPr id="1" name=""/>
+                    <pic:cNvPicPr/>
+                  </pic:nvPicPr>
+                  <pic:blipFill>
+                    <a:blip r:embed="rId37"/>
+                    <a:stretch>
+                      <a:fillRect/>
+                    </a:stretch>
+                  </pic:blipFill>
+                  <pic:spPr>
+                    <a:xfrm>
+                      <a:off x="0" y="0"/>
+                      <a:ext cx="5760720" cy="3436620"/>
+                    </a:xfrm>
+                    <a:prstGeom prst="rect">
+                      <a:avLst/>
+                    </a:prstGeom>
+                  </pic:spPr>
+                </pic:pic>
+              </a:graphicData>
+            </a:graphic>
+          </wp:inline>
+        </w:drawing>
+      </w:r>
+    </w:p>
+    <w:p>
+      <w:pPr>
+        <w:pStyle w:val="Heading3"/>
+      </w:pPr>
+      <w:bookmarkStart w:id="45" w:name="_Toc506835469"/>
+      <w:r>
+        <w:lastRenderedPageBreak/>
+        <w:t>Oracle</w:t>
+      </w:r>
+      <w:bookmarkEnd w:id="45"/>
+    </w:p>
+    <w:p>
+      <w:r>
+        <w:rPr>
+          <w:noProof/>
+        </w:rPr>
+        <w:drawing>
+          <wp:inline distT="0" distB="0" distL="0" distR="0" wp14:anchorId="6B2D8A3C" wp14:editId="44F4EC50">
+            <wp:extent cx="5760720" cy="5083175"/>
+            <wp:effectExtent l="0" t="0" r="0" b="3175"/>
+            <wp:docPr id="31" name="Picture 31"/>
+            <wp:cNvGraphicFramePr>
+              <a:graphicFrameLocks xmlns:a="http://schemas.openxmlformats.org/drawingml/2006/main" noChangeAspect="1"/>
+            </wp:cNvGraphicFramePr>
+            <a:graphic xmlns:a="http://schemas.openxmlformats.org/drawingml/2006/main">
+              <a:graphicData uri="http://schemas.openxmlformats.org/drawingml/2006/picture">
+                <pic:pic xmlns:pic="http://schemas.openxmlformats.org/drawingml/2006/picture">
+                  <pic:nvPicPr>
+                    <pic:cNvPr id="1" name=""/>
+                    <pic:cNvPicPr/>
+                  </pic:nvPicPr>
+                  <pic:blipFill>
+                    <a:blip r:embed="rId38"/>
+                    <a:stretch>
+                      <a:fillRect/>
+                    </a:stretch>
+                  </pic:blipFill>
+                  <pic:spPr>
+                    <a:xfrm>
+                      <a:off x="0" y="0"/>
+                      <a:ext cx="5760720" cy="5083175"/>
+                    </a:xfrm>
+                    <a:prstGeom prst="rect">
+                      <a:avLst/>
+                    </a:prstGeom>
+                  </pic:spPr>
+                </pic:pic>
+              </a:graphicData>
+            </a:graphic>
+          </wp:inline>
+        </w:drawing>
+      </w:r>
+    </w:p>
+    <w:p/>
+    <w:p>
+      <w:pPr>
+        <w:pStyle w:val="Heading1"/>
+      </w:pPr>
+      <w:bookmarkStart w:id="46" w:name="_Toc506835470"/>
+      <w:r>
+        <w:lastRenderedPageBreak/>
+        <w:t>Woche 2</w:t>
+      </w:r>
+      <w:bookmarkEnd w:id="46"/>
     </w:p>
     <w:p/>
     <w:sectPr>
-      <w:headerReference w:type="default" r:id="rId9"/>
-      <w:footerReference w:type="default" r:id="rId10"/>
+      <w:headerReference w:type="default" r:id="rId39"/>
+      <w:footerReference w:type="default" r:id="rId40"/>
       <w:pgSz w:w="11906" w:h="16838"/>
       <w:pgMar w:top="1417" w:right="1417" w:bottom="1134" w:left="1417" w:header="708" w:footer="708" w:gutter="0"/>
       <w:pgNumType w:start="0"/>
@@ -1277,7 +5513,7 @@
       <w:rPr>
         <w:noProof/>
       </w:rPr>
-      <w:t>2</w:t>
+      <w:t>1</w:t>
     </w:r>
     <w:r>
       <w:rPr>
@@ -1319,7 +5555,7 @@
       <w:rPr>
         <w:noProof/>
       </w:rPr>
-      <w:t>3</w:t>
+      <w:t>18</w:t>
     </w:r>
     <w:r>
       <w:rPr>
@@ -2861,7 +7097,7 @@
 </file>
 
 <file path=customXml/itemProps2.xml><?xml version="1.0" encoding="utf-8"?>
-<ds:datastoreItem xmlns:ds="http://schemas.openxmlformats.org/officeDocument/2006/customXml" ds:itemID="{7E5D77BB-EEBC-4B8A-887B-6B9D9BCCB45D}">
+<ds:datastoreItem xmlns:ds="http://schemas.openxmlformats.org/officeDocument/2006/customXml" ds:itemID="{4989C065-CBC0-4AFC-8348-AD037EBBFB63}">
   <ds:schemaRefs>
     <ds:schemaRef ds:uri="http://schemas.openxmlformats.org/officeDocument/2006/bibliography"/>
   </ds:schemaRefs>

</xml_diff>